<commit_message>
enabled single neuon upodate pertime step, as well as documenting better parameters for chirp dataset in Documentation
</commit_message>
<xml_diff>
--- a/Documentation/Review_spectrotemporal.docx
+++ b/Documentation/Review_spectrotemporal.docx
@@ -1,10 +1,18 @@
 
 <file path=word/document.xml><?xml version="1.0" encoding="utf-8"?>
-<w:document xmlns:wpc="http://schemas.microsoft.com/office/word/2010/wordprocessingCanvas" xmlns:mo="http://schemas.microsoft.com/office/mac/office/2008/main" xmlns:mc="http://schemas.openxmlformats.org/markup-compatibility/2006" xmlns:mv="urn:schemas-microsoft-com:mac:vml" xmlns:o="urn:schemas-microsoft-com:office:office" xmlns:r="http://schemas.openxmlformats.org/officeDocument/2006/relationships" xmlns:m="http://schemas.openxmlformats.org/officeDocument/2006/math" xmlns:v="urn:schemas-microsoft-com:vml" xmlns:wp14="http://schemas.microsoft.com/office/word/2010/wordprocessingDrawing" xmlns:wp="http://schemas.openxmlformats.org/drawingml/2006/wordprocessingDrawing" xmlns:w10="urn:schemas-microsoft-com:office:word" xmlns:w="http://schemas.openxmlformats.org/wordprocessingml/2006/main" xmlns:w14="http://schemas.microsoft.com/office/word/2010/wordml" xmlns:w15="http://schemas.microsoft.com/office/word/2012/wordml" xmlns:wpg="http://schemas.microsoft.com/office/word/2010/wordprocessingGroup" xmlns:wpi="http://schemas.microsoft.com/office/word/2010/wordprocessingInk" xmlns:wne="http://schemas.microsoft.com/office/word/2006/wordml" xmlns:wps="http://schemas.microsoft.com/office/word/2010/wordprocessingShape" mc:Ignorable="w14 w15 wp14">
+<w:document xmlns:wpc="http://schemas.microsoft.com/office/word/2010/wordprocessingCanvas" xmlns:cx="http://schemas.microsoft.com/office/drawing/2014/chartex" xmlns:cx1="http://schemas.microsoft.com/office/drawing/2015/9/8/chartex" xmlns:cx2="http://schemas.microsoft.com/office/drawing/2015/10/21/chartex" xmlns:cx3="http://schemas.microsoft.com/office/drawing/2016/5/9/chartex" xmlns:cx4="http://schemas.microsoft.com/office/drawing/2016/5/10/chartex" xmlns:cx5="http://schemas.microsoft.com/office/drawing/2016/5/11/chartex" xmlns:cx6="http://schemas.microsoft.com/office/drawing/2016/5/12/chartex" xmlns:cx7="http://schemas.microsoft.com/office/drawing/2016/5/13/chartex" xmlns:cx8="http://schemas.microsoft.com/office/drawing/2016/5/14/chartex" xmlns:mc="http://schemas.openxmlformats.org/markup-compatibility/2006" xmlns:aink="http://schemas.microsoft.com/office/drawing/2016/ink" xmlns:am3d="http://schemas.microsoft.com/office/drawing/2017/model3d" xmlns:o="urn:schemas-microsoft-com:office:office" xmlns:r="http://schemas.openxmlformats.org/officeDocument/2006/relationships" xmlns:m="http://schemas.openxmlformats.org/officeDocument/2006/math" xmlns:v="urn:schemas-microsoft-com:vml" xmlns:wp14="http://schemas.microsoft.com/office/word/2010/wordprocessingDrawing" xmlns:wp="http://schemas.openxmlformats.org/drawingml/2006/wordprocessingDrawing" xmlns:w10="urn:schemas-microsoft-com:office:word" xmlns:w="http://schemas.openxmlformats.org/wordprocessingml/2006/main" xmlns:w14="http://schemas.microsoft.com/office/word/2010/wordml" xmlns:w15="http://schemas.microsoft.com/office/word/2012/wordml" xmlns:w16cid="http://schemas.microsoft.com/office/word/2016/wordml/cid" xmlns:w16se="http://schemas.microsoft.com/office/word/2015/wordml/symex" xmlns:wpg="http://schemas.microsoft.com/office/word/2010/wordprocessingGroup" xmlns:wpi="http://schemas.microsoft.com/office/word/2010/wordprocessingInk" xmlns:wne="http://schemas.microsoft.com/office/word/2006/wordml" xmlns:wps="http://schemas.microsoft.com/office/word/2010/wordprocessingShape" mc:Ignorable="w14 w15 w16se w16cid wp14">
   <w:body>
     <w:p>
       <w:r>
-        <w:t>Review of LIF based spectrotemporal software.</w:t>
+        <w:t xml:space="preserve">Review of LIF based </w:t>
+      </w:r>
+      <w:proofErr w:type="spellStart"/>
+      <w:r>
+        <w:t>spectrotemporal</w:t>
+      </w:r>
+      <w:proofErr w:type="spellEnd"/>
+      <w:r>
+        <w:t xml:space="preserve"> software.</w:t>
       </w:r>
     </w:p>
     <w:p>
@@ -14,18 +22,29 @@
     </w:p>
     <w:p>
       <w:r>
-        <w:t>Last updated 1 M</w:t>
-      </w:r>
-      <w:bookmarkStart w:id="0" w:name="_GoBack"/>
-      <w:bookmarkEnd w:id="0"/>
-      <w:r>
-        <w:t>ay 2019.</w:t>
+        <w:t>Last updated 1 May 2019.</w:t>
       </w:r>
     </w:p>
     <w:p/>
     <w:p>
       <w:r>
-        <w:t xml:space="preserve">File: spectrotemporal.m, Github </w:t>
+        <w:t xml:space="preserve">File: </w:t>
+      </w:r>
+      <w:proofErr w:type="spellStart"/>
+      <w:r>
+        <w:t>spectrotemporal.m</w:t>
+      </w:r>
+      <w:proofErr w:type="spellEnd"/>
+      <w:r>
+        <w:t xml:space="preserve">, </w:t>
+      </w:r>
+      <w:proofErr w:type="spellStart"/>
+      <w:r>
+        <w:t>Github</w:t>
+      </w:r>
+      <w:proofErr w:type="spellEnd"/>
+      <w:r>
+        <w:t xml:space="preserve"> </w:t>
       </w:r>
       <w:r>
         <w:t>d06ea7c..f5ca400</w:t>
@@ -43,7 +62,23 @@
         <w:t>several</w:t>
       </w:r>
       <w:r>
-        <w:t xml:space="preserve"> files are subject to a spectrotemporal analysis that tries to find commonly occurring spectrotemporal patterns. The inputs </w:t>
+        <w:t xml:space="preserve"> files are subject to a </w:t>
+      </w:r>
+      <w:proofErr w:type="spellStart"/>
+      <w:r>
+        <w:t>spectrotemporal</w:t>
+      </w:r>
+      <w:proofErr w:type="spellEnd"/>
+      <w:r>
+        <w:t xml:space="preserve"> analysis that tries to find commonly occurring </w:t>
+      </w:r>
+      <w:proofErr w:type="spellStart"/>
+      <w:r>
+        <w:t>spectrotemporal</w:t>
+      </w:r>
+      <w:proofErr w:type="spellEnd"/>
+      <w:r>
+        <w:t xml:space="preserve"> patterns. The inputs </w:t>
       </w:r>
       <w:r>
         <w:t>are absolute</w:t>
@@ -94,13 +129,23 @@
       </w:r>
     </w:p>
     <w:p>
-      <w:r>
-        <w:t>Filelistfile: list of file names for files to be processed.</w:t>
-      </w:r>
-    </w:p>
-    <w:p>
-      <w:r>
-        <w:t>Varargin parameters</w:t>
+      <w:proofErr w:type="spellStart"/>
+      <w:r>
+        <w:t>Filelistfile</w:t>
+      </w:r>
+      <w:proofErr w:type="spellEnd"/>
+      <w:r>
+        <w:t>: list of file names for files to be processed.</w:t>
+      </w:r>
+    </w:p>
+    <w:p>
+      <w:proofErr w:type="spellStart"/>
+      <w:r>
+        <w:t>Varargin</w:t>
+      </w:r>
+      <w:proofErr w:type="spellEnd"/>
+      <w:r>
+        <w:t xml:space="preserve"> parameters</w:t>
       </w:r>
       <w:r>
         <w:t xml:space="preserve"> (with defaults)</w:t>
@@ -117,15 +162,28 @@
         <w:t>e</w:t>
       </w:r>
       <w:r>
-        <w:t xml:space="preserve"> system filterbank</w:t>
-      </w:r>
+        <w:t xml:space="preserve"> system </w:t>
+      </w:r>
+      <w:proofErr w:type="spellStart"/>
+      <w:r>
+        <w:t>filterbank</w:t>
+      </w:r>
+      <w:proofErr w:type="spellEnd"/>
     </w:p>
     <w:p>
       <w:pPr>
         <w:ind w:left="720"/>
       </w:pPr>
       <w:r>
-        <w:t>N = 100 ; % number of bandpass channels</w:t>
+        <w:t xml:space="preserve">N = </w:t>
+      </w:r>
+      <w:proofErr w:type="gramStart"/>
+      <w:r>
+        <w:t>100 ;</w:t>
+      </w:r>
+      <w:proofErr w:type="gramEnd"/>
+      <w:r>
+        <w:t xml:space="preserve"> % number of bandpass channels</w:t>
       </w:r>
     </w:p>
     <w:p>
@@ -133,7 +191,15 @@
         <w:ind w:left="720"/>
       </w:pPr>
       <w:r>
-        <w:t>M = 50 ; % number of LIF neurons ;</w:t>
+        <w:t xml:space="preserve">M = </w:t>
+      </w:r>
+      <w:proofErr w:type="gramStart"/>
+      <w:r>
+        <w:t>50 ;</w:t>
+      </w:r>
+      <w:proofErr w:type="gramEnd"/>
+      <w:r>
+        <w:t xml:space="preserve"> % number of LIF neurons ;</w:t>
       </w:r>
     </w:p>
     <w:p>
@@ -141,7 +207,15 @@
         <w:ind w:left="720"/>
       </w:pPr>
       <w:r>
-        <w:t xml:space="preserve">K = 30 ; </w:t>
+        <w:t xml:space="preserve">K = </w:t>
+      </w:r>
+      <w:proofErr w:type="gramStart"/>
+      <w:r>
+        <w:t>30 ;</w:t>
+      </w:r>
+      <w:proofErr w:type="gramEnd"/>
+      <w:r>
+        <w:t xml:space="preserve"> </w:t>
       </w:r>
       <w:r>
         <w:t>% number of timeste</w:t>
@@ -154,8 +228,13 @@
       <w:r>
         <w:t xml:space="preserve">Gammatone </w:t>
       </w:r>
-      <w:r>
-        <w:t>Filterbank parameters</w:t>
+      <w:proofErr w:type="spellStart"/>
+      <w:r>
+        <w:t>Filterbank</w:t>
+      </w:r>
+      <w:proofErr w:type="spellEnd"/>
+      <w:r>
+        <w:t xml:space="preserve"> parameters</w:t>
       </w:r>
     </w:p>
     <w:p>
@@ -163,39 +242,168 @@
         <w:ind w:left="720"/>
       </w:pPr>
       <w:r>
-        <w:t>Fs = 44100 ; % sampling rate</w:t>
+        <w:t xml:space="preserve">Fs = </w:t>
+      </w:r>
+      <w:proofErr w:type="gramStart"/>
+      <w:r>
+        <w:t>44100 ;</w:t>
+      </w:r>
+      <w:proofErr w:type="gramEnd"/>
+      <w:r>
+        <w:t xml:space="preserve"> % sampling rate</w:t>
       </w:r>
     </w:p>
     <w:p>
       <w:pPr>
         <w:ind w:left="720"/>
       </w:pPr>
-      <w:r>
-        <w:t>minCochFreq = 200 ; % minimum gammatone frequency</w:t>
+      <w:proofErr w:type="spellStart"/>
+      <w:r>
+        <w:t>minCochFreq</w:t>
+      </w:r>
+      <w:proofErr w:type="spellEnd"/>
+      <w:r>
+        <w:t xml:space="preserve"> = </w:t>
+      </w:r>
+      <w:proofErr w:type="gramStart"/>
+      <w:r>
+        <w:t>200 ;</w:t>
+      </w:r>
+      <w:proofErr w:type="gramEnd"/>
+      <w:r>
+        <w:t xml:space="preserve"> % minimum gammatone frequency</w:t>
       </w:r>
     </w:p>
     <w:p>
       <w:pPr>
         <w:ind w:left="720"/>
-      </w:pPr>
-      <w:r>
-        <w:t>maxCochFreq = 5000 ; %  maximum gammatone freuency</w:t>
-      </w:r>
+        <w:rPr>
+          <w:lang w:val="de-DE"/>
+        </w:rPr>
+      </w:pPr>
+      <w:proofErr w:type="spellStart"/>
+      <w:r>
+        <w:rPr>
+          <w:lang w:val="de-DE"/>
+        </w:rPr>
+        <w:t>maxCochFreq</w:t>
+      </w:r>
+      <w:proofErr w:type="spellEnd"/>
+      <w:r>
+        <w:rPr>
+          <w:lang w:val="de-DE"/>
+        </w:rPr>
+        <w:t xml:space="preserve"> = </w:t>
+      </w:r>
+      <w:proofErr w:type="gramStart"/>
+      <w:r>
+        <w:rPr>
+          <w:lang w:val="de-DE"/>
+        </w:rPr>
+        <w:t>5000 ;</w:t>
+      </w:r>
+      <w:proofErr w:type="gramEnd"/>
+      <w:r>
+        <w:rPr>
+          <w:lang w:val="de-DE"/>
+        </w:rPr>
+        <w:t xml:space="preserve"> %  </w:t>
+      </w:r>
+      <w:proofErr w:type="spellStart"/>
+      <w:r>
+        <w:rPr>
+          <w:lang w:val="de-DE"/>
+        </w:rPr>
+        <w:t>maximum</w:t>
+      </w:r>
+      <w:proofErr w:type="spellEnd"/>
+      <w:r>
+        <w:rPr>
+          <w:lang w:val="de-DE"/>
+        </w:rPr>
+        <w:t xml:space="preserve"> gammatone </w:t>
+      </w:r>
+      <w:proofErr w:type="spellStart"/>
+      <w:r>
+        <w:rPr>
+          <w:lang w:val="de-DE"/>
+        </w:rPr>
+        <w:t>freuency</w:t>
+      </w:r>
+      <w:proofErr w:type="spellEnd"/>
     </w:p>
     <w:p>
       <w:pPr>
         <w:ind w:left="720"/>
-      </w:pPr>
-      <w:r>
-        <w:t>N_erbs = 1 ; % default bandwidth</w:t>
-      </w:r>
+        <w:rPr>
+          <w:lang w:val="de-DE"/>
+        </w:rPr>
+      </w:pPr>
+      <w:proofErr w:type="spellStart"/>
+      <w:r>
+        <w:rPr>
+          <w:lang w:val="de-DE"/>
+        </w:rPr>
+        <w:t>N_erbs</w:t>
+      </w:r>
+      <w:proofErr w:type="spellEnd"/>
+      <w:r>
+        <w:rPr>
+          <w:lang w:val="de-DE"/>
+        </w:rPr>
+        <w:t xml:space="preserve"> = </w:t>
+      </w:r>
+      <w:proofErr w:type="gramStart"/>
+      <w:r>
+        <w:rPr>
+          <w:lang w:val="de-DE"/>
+        </w:rPr>
+        <w:t>1 ;</w:t>
+      </w:r>
+      <w:proofErr w:type="gramEnd"/>
+      <w:r>
+        <w:rPr>
+          <w:lang w:val="de-DE"/>
+        </w:rPr>
+        <w:t xml:space="preserve"> % </w:t>
+      </w:r>
+      <w:proofErr w:type="spellStart"/>
+      <w:r>
+        <w:rPr>
+          <w:lang w:val="de-DE"/>
+        </w:rPr>
+        <w:t>default</w:t>
+      </w:r>
+      <w:proofErr w:type="spellEnd"/>
+      <w:r>
+        <w:rPr>
+          <w:lang w:val="de-DE"/>
+        </w:rPr>
+        <w:t xml:space="preserve"> </w:t>
+      </w:r>
+      <w:proofErr w:type="spellStart"/>
+      <w:r>
+        <w:rPr>
+          <w:lang w:val="de-DE"/>
+        </w:rPr>
+        <w:t>bandwidth</w:t>
+      </w:r>
+      <w:proofErr w:type="spellEnd"/>
     </w:p>
     <w:p>
       <w:pPr>
         <w:ind w:firstLine="720"/>
       </w:pPr>
       <w:r>
-        <w:t>MAXDURATION = 100 ; % maximal duration of a single sound file</w:t>
+        <w:t xml:space="preserve">MAXDURATION = </w:t>
+      </w:r>
+      <w:proofErr w:type="gramStart"/>
+      <w:r>
+        <w:t>100 ;</w:t>
+      </w:r>
+      <w:proofErr w:type="gramEnd"/>
+      <w:r>
+        <w:t xml:space="preserve"> % maximal duration of a single sound file</w:t>
       </w:r>
     </w:p>
     <w:p>
@@ -205,15 +413,44 @@
     </w:p>
     <w:p>
       <w:r>
-        <w:t>Smoothing, to avoid bumps from bandpassed signal</w:t>
+        <w:t xml:space="preserve">Smoothing, to avoid bumps from </w:t>
+      </w:r>
+      <w:proofErr w:type="spellStart"/>
+      <w:r>
+        <w:t>bandpassed</w:t>
+      </w:r>
+      <w:proofErr w:type="spellEnd"/>
+      <w:r>
+        <w:t xml:space="preserve"> signal</w:t>
       </w:r>
     </w:p>
     <w:p>
       <w:pPr>
         <w:ind w:left="720"/>
       </w:pPr>
-      <w:r>
-        <w:t>smoothlength = 0.01 ; % Bartlett filter parameter length of triangular (bartlett) window used to smooth</w:t>
+      <w:proofErr w:type="spellStart"/>
+      <w:r>
+        <w:t>smoothlength</w:t>
+      </w:r>
+      <w:proofErr w:type="spellEnd"/>
+      <w:r>
+        <w:t xml:space="preserve"> = </w:t>
+      </w:r>
+      <w:proofErr w:type="gramStart"/>
+      <w:r>
+        <w:t>0.01 ;</w:t>
+      </w:r>
+      <w:proofErr w:type="gramEnd"/>
+      <w:r>
+        <w:t xml:space="preserve"> % Bartlett filter parameter length of triangular (</w:t>
+      </w:r>
+      <w:proofErr w:type="spellStart"/>
+      <w:r>
+        <w:t>bartlett</w:t>
+      </w:r>
+      <w:proofErr w:type="spellEnd"/>
+      <w:r>
+        <w:t>) window used to smooth</w:t>
       </w:r>
       <w:r>
         <w:t xml:space="preserve"> </w:t>
@@ -232,8 +469,21 @@
       <w:pPr>
         <w:ind w:left="720"/>
       </w:pPr>
-      <w:r>
-        <w:t xml:space="preserve">useabs = true ; </w:t>
+      <w:proofErr w:type="spellStart"/>
+      <w:r>
+        <w:t>useabs</w:t>
+      </w:r>
+      <w:proofErr w:type="spellEnd"/>
+      <w:r>
+        <w:t xml:space="preserve"> = </w:t>
+      </w:r>
+      <w:proofErr w:type="gramStart"/>
+      <w:r>
+        <w:t>true ;</w:t>
+      </w:r>
+      <w:proofErr w:type="gramEnd"/>
+      <w:r>
+        <w:t xml:space="preserve"> </w:t>
       </w:r>
       <w:r>
         <w:t>% wil</w:t>
@@ -246,16 +496,42 @@
       <w:pPr>
         <w:ind w:left="720"/>
       </w:pPr>
-      <w:r>
-        <w:t>useonset = false ; % will we use onset signals in processing?</w:t>
+      <w:proofErr w:type="spellStart"/>
+      <w:r>
+        <w:t>useonset</w:t>
+      </w:r>
+      <w:proofErr w:type="spellEnd"/>
+      <w:r>
+        <w:t xml:space="preserve"> = </w:t>
+      </w:r>
+      <w:proofErr w:type="gramStart"/>
+      <w:r>
+        <w:t>false ;</w:t>
+      </w:r>
+      <w:proofErr w:type="gramEnd"/>
+      <w:r>
+        <w:t xml:space="preserve"> % will we use onset signals in processing?</w:t>
       </w:r>
     </w:p>
     <w:p>
       <w:pPr>
         <w:ind w:left="720"/>
       </w:pPr>
-      <w:r>
-        <w:t>useoffset = false ; % will we use offset signals in processing?</w:t>
+      <w:proofErr w:type="spellStart"/>
+      <w:r>
+        <w:t>useoffset</w:t>
+      </w:r>
+      <w:proofErr w:type="spellEnd"/>
+      <w:r>
+        <w:t xml:space="preserve"> = </w:t>
+      </w:r>
+      <w:proofErr w:type="gramStart"/>
+      <w:r>
+        <w:t>false ;</w:t>
+      </w:r>
+      <w:proofErr w:type="gramEnd"/>
+      <w:r>
+        <w:t xml:space="preserve"> % will we use offset signals in processing?</w:t>
       </w:r>
     </w:p>
     <w:p>
@@ -271,23 +547,62 @@
         <w:ind w:left="720"/>
       </w:pPr>
       <w:r>
-        <w:t>sigma1 = 0.01 ; %half difference of Gaussians std</w:t>
-      </w:r>
+        <w:t xml:space="preserve">sigma1 = </w:t>
+      </w:r>
+      <w:proofErr w:type="gramStart"/>
+      <w:r>
+        <w:t>0.01 ;</w:t>
+      </w:r>
+      <w:proofErr w:type="gramEnd"/>
+      <w:r>
+        <w:t xml:space="preserve"> %half difference of Gaussians </w:t>
+      </w:r>
+      <w:proofErr w:type="spellStart"/>
+      <w:r>
+        <w:t>std</w:t>
+      </w:r>
+      <w:proofErr w:type="spellEnd"/>
     </w:p>
     <w:p>
       <w:pPr>
         <w:ind w:left="720"/>
       </w:pPr>
-      <w:r>
-        <w:t>sigmaratio = 1.2 ; % ratio of the two HDOG's</w:t>
+      <w:proofErr w:type="spellStart"/>
+      <w:r>
+        <w:t>sigmaratio</w:t>
+      </w:r>
+      <w:proofErr w:type="spellEnd"/>
+      <w:r>
+        <w:t xml:space="preserve"> = </w:t>
+      </w:r>
+      <w:proofErr w:type="gramStart"/>
+      <w:r>
+        <w:t>1.2 ;</w:t>
+      </w:r>
+      <w:proofErr w:type="gramEnd"/>
+      <w:r>
+        <w:t xml:space="preserve"> % ratio of the two HDOG's</w:t>
       </w:r>
     </w:p>
     <w:p>
       <w:pPr>
         <w:ind w:left="720"/>
       </w:pPr>
-      <w:r>
-        <w:t>nsamples = 4000 ; % number of samples used in onset/offset convolving function</w:t>
+      <w:proofErr w:type="spellStart"/>
+      <w:r>
+        <w:t>nsamples</w:t>
+      </w:r>
+      <w:proofErr w:type="spellEnd"/>
+      <w:r>
+        <w:t xml:space="preserve"> = </w:t>
+      </w:r>
+      <w:proofErr w:type="gramStart"/>
+      <w:r>
+        <w:t>4000 ;</w:t>
+      </w:r>
+      <w:proofErr w:type="gramEnd"/>
+      <w:r>
+        <w:t xml:space="preserve"> % number of samples used in onset/offset convolving function</w:t>
       </w:r>
     </w:p>
     <w:p>
@@ -299,16 +614,42 @@
       <w:pPr>
         <w:ind w:left="720"/>
       </w:pPr>
-      <w:r>
-        <w:t>logabs = false ; % use log of absolute value</w:t>
+      <w:proofErr w:type="spellStart"/>
+      <w:r>
+        <w:t>logabs</w:t>
+      </w:r>
+      <w:proofErr w:type="spellEnd"/>
+      <w:r>
+        <w:t xml:space="preserve"> = </w:t>
+      </w:r>
+      <w:proofErr w:type="gramStart"/>
+      <w:r>
+        <w:t>false ;</w:t>
+      </w:r>
+      <w:proofErr w:type="gramEnd"/>
+      <w:r>
+        <w:t xml:space="preserve"> % use log of absolute value</w:t>
       </w:r>
     </w:p>
     <w:p>
       <w:pPr>
         <w:ind w:left="720"/>
       </w:pPr>
-      <w:r>
-        <w:t>logonset = false ; % use log of onset/offset values</w:t>
+      <w:proofErr w:type="spellStart"/>
+      <w:r>
+        <w:t>logonset</w:t>
+      </w:r>
+      <w:proofErr w:type="spellEnd"/>
+      <w:r>
+        <w:t xml:space="preserve"> = </w:t>
+      </w:r>
+      <w:proofErr w:type="gramStart"/>
+      <w:r>
+        <w:t>false ;</w:t>
+      </w:r>
+      <w:proofErr w:type="gramEnd"/>
+      <w:r>
+        <w:t xml:space="preserve"> % use log of onset/offset values</w:t>
       </w:r>
     </w:p>
     <w:p>
@@ -324,32 +665,84 @@
       <w:pPr>
         <w:ind w:left="720"/>
       </w:pPr>
-      <w:r>
-        <w:t>LIFtimestep = 0.001 ; % timestep for use with LIF network</w:t>
+      <w:proofErr w:type="spellStart"/>
+      <w:r>
+        <w:t>LIFtimestep</w:t>
+      </w:r>
+      <w:proofErr w:type="spellEnd"/>
+      <w:r>
+        <w:t xml:space="preserve"> = </w:t>
+      </w:r>
+      <w:proofErr w:type="gramStart"/>
+      <w:r>
+        <w:t>0.001 ;</w:t>
+      </w:r>
+      <w:proofErr w:type="gramEnd"/>
+      <w:r>
+        <w:t xml:space="preserve"> % timestep for use with LIF network</w:t>
       </w:r>
     </w:p>
     <w:p>
       <w:pPr>
         <w:ind w:left="720"/>
       </w:pPr>
-      <w:r>
-        <w:t>LIFdissipation = 100 ; % dissipation, 1/tau</w:t>
+      <w:proofErr w:type="spellStart"/>
+      <w:r>
+        <w:t>LIFdissipation</w:t>
+      </w:r>
+      <w:proofErr w:type="spellEnd"/>
+      <w:r>
+        <w:t xml:space="preserve"> = </w:t>
+      </w:r>
+      <w:proofErr w:type="gramStart"/>
+      <w:r>
+        <w:t>100 ;</w:t>
+      </w:r>
+      <w:proofErr w:type="gramEnd"/>
+      <w:r>
+        <w:t xml:space="preserve"> % dissipation, 1/tau</w:t>
       </w:r>
     </w:p>
     <w:p>
       <w:pPr>
         <w:ind w:left="720"/>
       </w:pPr>
-      <w:r>
-        <w:t>LIFrp = 0.002 ; % refractory period</w:t>
+      <w:proofErr w:type="spellStart"/>
+      <w:r>
+        <w:t>LIFrp</w:t>
+      </w:r>
+      <w:proofErr w:type="spellEnd"/>
+      <w:r>
+        <w:t xml:space="preserve"> = </w:t>
+      </w:r>
+      <w:proofErr w:type="gramStart"/>
+      <w:r>
+        <w:t>0.002 ;</w:t>
+      </w:r>
+      <w:proofErr w:type="gramEnd"/>
+      <w:r>
+        <w:t xml:space="preserve"> % refractory period</w:t>
       </w:r>
     </w:p>
     <w:p>
       <w:pPr>
         <w:ind w:left="720"/>
       </w:pPr>
-      <w:r>
-        <w:t>LIFthreshold = 1.0 ; % LIF neuron threshold</w:t>
+      <w:proofErr w:type="spellStart"/>
+      <w:r>
+        <w:t>LIFthreshold</w:t>
+      </w:r>
+      <w:proofErr w:type="spellEnd"/>
+      <w:r>
+        <w:t xml:space="preserve"> = </w:t>
+      </w:r>
+      <w:proofErr w:type="gramStart"/>
+      <w:r>
+        <w:t>1.0 ;</w:t>
+      </w:r>
+      <w:proofErr w:type="gramEnd"/>
+      <w:r>
+        <w:t xml:space="preserve"> % LIF neuron threshold</w:t>
       </w:r>
     </w:p>
     <w:p>
@@ -362,23 +755,70 @@
         <w:t>Weight</w:t>
       </w:r>
       <w:r>
-        <w:t xml:space="preserve"> initialisation</w:t>
-      </w:r>
+        <w:t xml:space="preserve"> </w:t>
+      </w:r>
+      <w:proofErr w:type="spellStart"/>
+      <w:r>
+        <w:t>initialisation</w:t>
+      </w:r>
+      <w:proofErr w:type="spellEnd"/>
     </w:p>
     <w:p>
       <w:pPr>
         <w:ind w:firstLine="720"/>
       </w:pPr>
-      <w:r>
-        <w:t>weightnorm = 1 ; % normalised value of weight</w:t>
+      <w:proofErr w:type="spellStart"/>
+      <w:r>
+        <w:t>weightnorm</w:t>
+      </w:r>
+      <w:proofErr w:type="spellEnd"/>
+      <w:r>
+        <w:t xml:space="preserve"> = </w:t>
+      </w:r>
+      <w:proofErr w:type="gramStart"/>
+      <w:r>
+        <w:t>1 ;</w:t>
+      </w:r>
+      <w:proofErr w:type="gramEnd"/>
+      <w:r>
+        <w:t xml:space="preserve"> % </w:t>
+      </w:r>
+      <w:proofErr w:type="spellStart"/>
+      <w:r>
+        <w:t>normalised</w:t>
+      </w:r>
+      <w:proofErr w:type="spellEnd"/>
+      <w:r>
+        <w:t xml:space="preserve"> value of weight</w:t>
       </w:r>
     </w:p>
     <w:p>
       <w:pPr>
         <w:ind w:firstLine="720"/>
       </w:pPr>
-      <w:r>
-        <w:t>weightssupplied = false ; % default is to randomly initialise weights</w:t>
+      <w:proofErr w:type="spellStart"/>
+      <w:r>
+        <w:t>weightssupplied</w:t>
+      </w:r>
+      <w:proofErr w:type="spellEnd"/>
+      <w:r>
+        <w:t xml:space="preserve"> = </w:t>
+      </w:r>
+      <w:proofErr w:type="gramStart"/>
+      <w:r>
+        <w:t>false ;</w:t>
+      </w:r>
+      <w:proofErr w:type="gramEnd"/>
+      <w:r>
+        <w:t xml:space="preserve"> % default is to randomly </w:t>
+      </w:r>
+      <w:proofErr w:type="spellStart"/>
+      <w:r>
+        <w:t>initialise</w:t>
+      </w:r>
+      <w:proofErr w:type="spellEnd"/>
+      <w:r>
+        <w:t xml:space="preserve"> weights</w:t>
       </w:r>
     </w:p>
     <w:p>
@@ -393,16 +833,42 @@
       <w:pPr>
         <w:ind w:left="720"/>
       </w:pPr>
-      <w:r>
-        <w:t>k_fired = 0.01 ; % adaptation learning rate for fired neuron</w:t>
+      <w:proofErr w:type="spellStart"/>
+      <w:r>
+        <w:t>k_fired</w:t>
+      </w:r>
+      <w:proofErr w:type="spellEnd"/>
+      <w:r>
+        <w:t xml:space="preserve"> = </w:t>
+      </w:r>
+      <w:proofErr w:type="gramStart"/>
+      <w:r>
+        <w:t>0.01 ;</w:t>
+      </w:r>
+      <w:proofErr w:type="gramEnd"/>
+      <w:r>
+        <w:t xml:space="preserve"> % adaptation learning rate for fired neuron</w:t>
       </w:r>
     </w:p>
     <w:p>
       <w:pPr>
         <w:ind w:left="720"/>
       </w:pPr>
-      <w:r>
-        <w:t xml:space="preserve">k_notfired = 0.001 ; </w:t>
+      <w:proofErr w:type="spellStart"/>
+      <w:r>
+        <w:t>k_notfired</w:t>
+      </w:r>
+      <w:proofErr w:type="spellEnd"/>
+      <w:r>
+        <w:t xml:space="preserve"> = </w:t>
+      </w:r>
+      <w:proofErr w:type="gramStart"/>
+      <w:r>
+        <w:t>0.001 ;</w:t>
+      </w:r>
+      <w:proofErr w:type="gramEnd"/>
+      <w:r>
+        <w:t xml:space="preserve"> </w:t>
       </w:r>
       <w:r>
         <w:t>% adaptation learn</w:t>
@@ -411,6 +877,43 @@
         <w:t>ing rate for non-firing neurons</w:t>
       </w:r>
     </w:p>
+    <w:p>
+      <w:pPr>
+        <w:ind w:left="720"/>
+      </w:pPr>
+      <w:proofErr w:type="spellStart"/>
+      <w:r>
+        <w:t>singleupdate</w:t>
+      </w:r>
+      <w:proofErr w:type="spellEnd"/>
+      <w:r>
+        <w:t xml:space="preserve"> = </w:t>
+      </w:r>
+      <w:proofErr w:type="gramStart"/>
+      <w:r>
+        <w:t>true ;</w:t>
+      </w:r>
+      <w:proofErr w:type="gramEnd"/>
+      <w:r>
+        <w:t xml:space="preserve"> % update only first firing neur</w:t>
+      </w:r>
+      <w:r>
+        <w:t>o</w:t>
+      </w:r>
+      <w:r>
+        <w:t>n at any time step</w:t>
+      </w:r>
+    </w:p>
+    <w:p>
+      <w:pPr>
+        <w:ind w:left="720"/>
+      </w:pPr>
+    </w:p>
+    <w:p>
+      <w:pPr>
+        <w:ind w:left="720"/>
+      </w:pPr>
+    </w:p>
     <w:p/>
     <w:p>
       <w:r>
@@ -424,7 +927,31 @@
     </w:p>
     <w:p>
       <w:r>
-        <w:t>A list of file names is created in the cell array filelist (read as [SD ‘/’ filelist{i}]).</w:t>
+        <w:t xml:space="preserve">A list of file names is created in the cell array </w:t>
+      </w:r>
+      <w:proofErr w:type="spellStart"/>
+      <w:r>
+        <w:t>filelist</w:t>
+      </w:r>
+      <w:proofErr w:type="spellEnd"/>
+      <w:r>
+        <w:t xml:space="preserve"> (read as [SD ‘/’ </w:t>
+      </w:r>
+      <w:proofErr w:type="spellStart"/>
+      <w:r>
+        <w:t>filelist</w:t>
+      </w:r>
+      <w:proofErr w:type="spellEnd"/>
+      <w:r>
+        <w:t>{</w:t>
+      </w:r>
+      <w:proofErr w:type="spellStart"/>
+      <w:r>
+        <w:t>i</w:t>
+      </w:r>
+      <w:proofErr w:type="spellEnd"/>
+      <w:r>
+        <w:t>}]).</w:t>
       </w:r>
     </w:p>
     <w:p/>
@@ -435,15 +962,53 @@
     </w:p>
     <w:p>
       <w:r>
-        <w:t xml:space="preserve">Gammatone filterbank is used, using function bmsigmono.m . </w:t>
-      </w:r>
-    </w:p>
-    <w:p>
-      <w:r>
-        <w:rPr>
-          <w:i/>
-        </w:rPr>
-        <w:t>If we were to use a parameter search, it would be good to only run the filterbank once, rather than once for each set of parameters.</w:t>
+        <w:t xml:space="preserve">Gammatone </w:t>
+      </w:r>
+      <w:proofErr w:type="spellStart"/>
+      <w:r>
+        <w:t>filterbank</w:t>
+      </w:r>
+      <w:proofErr w:type="spellEnd"/>
+      <w:r>
+        <w:t xml:space="preserve"> is used, using function </w:t>
+      </w:r>
+      <w:proofErr w:type="spellStart"/>
+      <w:r>
+        <w:t>bmsigmono.</w:t>
+      </w:r>
+      <w:proofErr w:type="gramStart"/>
+      <w:r>
+        <w:t>m</w:t>
+      </w:r>
+      <w:proofErr w:type="spellEnd"/>
+      <w:r>
+        <w:t xml:space="preserve"> .</w:t>
+      </w:r>
+      <w:proofErr w:type="gramEnd"/>
+      <w:r>
+        <w:t xml:space="preserve"> </w:t>
+      </w:r>
+    </w:p>
+    <w:p>
+      <w:r>
+        <w:rPr>
+          <w:i/>
+        </w:rPr>
+        <w:t xml:space="preserve">If we were to use a parameter search, it would be good to only run the </w:t>
+      </w:r>
+      <w:proofErr w:type="spellStart"/>
+      <w:r>
+        <w:rPr>
+          <w:i/>
+        </w:rPr>
+        <w:t>filterbank</w:t>
+      </w:r>
+      <w:proofErr w:type="spellEnd"/>
+      <w:r>
+        <w:rPr>
+          <w:i/>
+        </w:rPr>
+        <w:t xml:space="preserve"> once, rather than once for each set of parameters.</w:t>
       </w:r>
     </w:p>
     <w:p/>
@@ -454,20 +1019,65 @@
     </w:p>
     <w:p>
       <w:r>
-        <w:t>Absolute value: each channel is full-wave rectified, the smoothed by convolution with a Bartlett filter of duration smoothlength. (this filter is precomputed).</w:t>
-      </w:r>
-    </w:p>
-    <w:p>
-      <w:r>
-        <w:t xml:space="preserve">Onset, offset signals: </w:t>
-      </w:r>
-      <w:r>
-        <w:t xml:space="preserve">the absolute value signal is convolved with a half difference of Gaussians (again precomputed, parameters sigma1 and sigmaratio). The onset signal is the positive-going part of this, and the offset signal is the (inverted) negative-going part of this. </w:t>
-      </w:r>
-    </w:p>
-    <w:p>
-      <w:r>
-        <w:t>Compression: if logabs is set, the the log of (1 + absolute value) is used; if logonset is set, the same transform is applied to the onset and offset signals.</w:t>
+        <w:t xml:space="preserve">Absolute value: each channel is full-wave rectified, the smoothed by convolution with a Bartlett filter of duration </w:t>
+      </w:r>
+      <w:proofErr w:type="spellStart"/>
+      <w:r>
+        <w:t>smoothlength</w:t>
+      </w:r>
+      <w:proofErr w:type="spellEnd"/>
+      <w:r>
+        <w:t>. (this filter is precomputed).</w:t>
+      </w:r>
+    </w:p>
+    <w:p>
+      <w:proofErr w:type="gramStart"/>
+      <w:r>
+        <w:t>Onset,</w:t>
+      </w:r>
+      <w:proofErr w:type="gramEnd"/>
+      <w:r>
+        <w:t xml:space="preserve"> offset signals: </w:t>
+      </w:r>
+      <w:r>
+        <w:t xml:space="preserve">the absolute value signal is convolved with a half difference of Gaussians (again precomputed, parameters sigma1 and </w:t>
+      </w:r>
+      <w:proofErr w:type="spellStart"/>
+      <w:r>
+        <w:t>sigmaratio</w:t>
+      </w:r>
+      <w:proofErr w:type="spellEnd"/>
+      <w:r>
+        <w:t xml:space="preserve">). The onset signal is the positive-going part of this, and the offset signal is the (inverted) negative-going part of this. </w:t>
+      </w:r>
+    </w:p>
+    <w:p>
+      <w:r>
+        <w:t xml:space="preserve">Compression: if </w:t>
+      </w:r>
+      <w:proofErr w:type="spellStart"/>
+      <w:r>
+        <w:t>logabs</w:t>
+      </w:r>
+      <w:proofErr w:type="spellEnd"/>
+      <w:r>
+        <w:t xml:space="preserve"> is set, the </w:t>
+      </w:r>
+      <w:proofErr w:type="spellStart"/>
+      <w:r>
+        <w:t>the</w:t>
+      </w:r>
+      <w:proofErr w:type="spellEnd"/>
+      <w:r>
+        <w:t xml:space="preserve"> log of (1 + absolute value) is used; if </w:t>
+      </w:r>
+      <w:proofErr w:type="spellStart"/>
+      <w:r>
+        <w:t>logonset</w:t>
+      </w:r>
+      <w:proofErr w:type="spellEnd"/>
+      <w:r>
+        <w:t xml:space="preserve"> is set, the same transform is applied to the onset and offset signals.</w:t>
       </w:r>
     </w:p>
     <w:p>
@@ -491,26 +1101,86 @@
     </w:p>
     <w:p>
       <w:r>
-        <w:t>Any combination of the absolute value signal, onset value signal and offset value signal can be used, depending on the logical values of useabs, useonset and useoffset.</w:t>
+        <w:t xml:space="preserve">Any combination of the absolute value signal, onset value signal and offset value signal can be used, depending on the logical values of </w:t>
+      </w:r>
+      <w:proofErr w:type="spellStart"/>
+      <w:r>
+        <w:t>useabs</w:t>
+      </w:r>
+      <w:proofErr w:type="spellEnd"/>
+      <w:r>
+        <w:t xml:space="preserve">, </w:t>
+      </w:r>
+      <w:proofErr w:type="spellStart"/>
+      <w:r>
+        <w:t>useonset</w:t>
+      </w:r>
+      <w:proofErr w:type="spellEnd"/>
+      <w:r>
+        <w:t xml:space="preserve"> and </w:t>
+      </w:r>
+      <w:proofErr w:type="spellStart"/>
+      <w:r>
+        <w:t>useoffset</w:t>
+      </w:r>
+      <w:proofErr w:type="spellEnd"/>
+      <w:r>
+        <w:t>.</w:t>
       </w:r>
       <w:r>
         <w:t xml:space="preserve"> The values applied are </w:t>
       </w:r>
       <w:r>
-        <w:t xml:space="preserve">re-packaged from the original sampling rate down to the LIFtimestep rate: this uses the MATLAB function resample. </w:t>
-      </w:r>
-    </w:p>
-    <w:p>
-      <w:pPr>
-        <w:rPr>
-          <w:i/>
-        </w:rPr>
-      </w:pPr>
-      <w:r>
-        <w:rPr>
-          <w:i/>
-        </w:rPr>
-        <w:t xml:space="preserve">Note that the LIFtimestep defines the actual time period over which the signals are being interpreted: that is, it is K * LIFtimestep. </w:t>
+        <w:t xml:space="preserve">re-packaged from the original sampling rate down to the </w:t>
+      </w:r>
+      <w:proofErr w:type="spellStart"/>
+      <w:r>
+        <w:t>LIFtimestep</w:t>
+      </w:r>
+      <w:proofErr w:type="spellEnd"/>
+      <w:r>
+        <w:t xml:space="preserve"> rate: this uses the MATLAB function resample. </w:t>
+      </w:r>
+    </w:p>
+    <w:p>
+      <w:pPr>
+        <w:rPr>
+          <w:i/>
+        </w:rPr>
+      </w:pPr>
+      <w:r>
+        <w:rPr>
+          <w:i/>
+        </w:rPr>
+        <w:t xml:space="preserve">Note that the </w:t>
+      </w:r>
+      <w:proofErr w:type="spellStart"/>
+      <w:r>
+        <w:rPr>
+          <w:i/>
+        </w:rPr>
+        <w:t>LIFtimestep</w:t>
+      </w:r>
+      <w:proofErr w:type="spellEnd"/>
+      <w:r>
+        <w:rPr>
+          <w:i/>
+        </w:rPr>
+        <w:t xml:space="preserve"> defines the actual time period over which the signals are being interpreted: that is, it is K * </w:t>
+      </w:r>
+      <w:proofErr w:type="spellStart"/>
+      <w:r>
+        <w:rPr>
+          <w:i/>
+        </w:rPr>
+        <w:t>LIFtimestep</w:t>
+      </w:r>
+      <w:proofErr w:type="spellEnd"/>
+      <w:r>
+        <w:rPr>
+          <w:i/>
+        </w:rPr>
+        <w:t xml:space="preserve">. </w:t>
       </w:r>
     </w:p>
     <w:p>
@@ -534,7 +1204,16 @@
     </w:p>
     <w:p>
       <w:r>
-        <w:t xml:space="preserve">The weights are a 3-dimensional array, with a 2D slice for each neuron. The overall weight array, weightarray is </w:t>
+        <w:lastRenderedPageBreak/>
+        <w:t xml:space="preserve">The weights are a 3-dimensional array, with a 2D slice for each neuron. The overall weight array, </w:t>
+      </w:r>
+      <w:proofErr w:type="spellStart"/>
+      <w:r>
+        <w:t>weightarray</w:t>
+      </w:r>
+      <w:proofErr w:type="spellEnd"/>
+      <w:r>
+        <w:t xml:space="preserve"> is </w:t>
       </w:r>
       <w:r>
         <w:t xml:space="preserve">M (number of neurons) by N * number of ranges (number of bandpass channels, repeated for each use of absolute value, onset and offset) by K (number of timesteps used). </w:t>
@@ -544,11 +1223,37 @@
       <w:r>
         <w:t xml:space="preserve">Currently the weights are either supplied (using the </w:t>
       </w:r>
+      <w:proofErr w:type="spellStart"/>
       <w:r>
         <w:t>weightssupplied</w:t>
       </w:r>
-      <w:r>
-        <w:t xml:space="preserve"> varargin parameter) or are  initialized randomly, by being set to values uniformly distributed between -1 and 1, then normalized so that the mean value for each neuron is 0, and the normalized value (root mean square) is weightnorm. </w:t>
+      <w:proofErr w:type="spellEnd"/>
+      <w:r>
+        <w:t xml:space="preserve"> </w:t>
+      </w:r>
+      <w:proofErr w:type="spellStart"/>
+      <w:r>
+        <w:t>varargin</w:t>
+      </w:r>
+      <w:proofErr w:type="spellEnd"/>
+      <w:r>
+        <w:t xml:space="preserve"> parameter) or </w:t>
+      </w:r>
+      <w:proofErr w:type="gramStart"/>
+      <w:r>
+        <w:t>are  initialized</w:t>
+      </w:r>
+      <w:proofErr w:type="gramEnd"/>
+      <w:r>
+        <w:t xml:space="preserve"> randomly, by being set to values uniformly distributed between -1 and 1, then normalized so that the mean value for each neuron is 0, and the normalized value (root mean square) is </w:t>
+      </w:r>
+      <w:proofErr w:type="spellStart"/>
+      <w:r>
+        <w:t>weightnorm</w:t>
+      </w:r>
+      <w:proofErr w:type="spellEnd"/>
+      <w:r>
+        <w:t xml:space="preserve">. </w:t>
       </w:r>
     </w:p>
     <w:p>
@@ -578,16 +1283,56 @@
     </w:p>
     <w:p>
       <w:r>
-        <w:t>The LIF neurons are characterized by the dissipation (LIFdissipation), threshold (LIFthreshold) and refractory period (LIFrp). The current value of th</w:t>
-      </w:r>
-      <w:r>
-        <w:t>e LIF neuron is LIFactivity, an</w:t>
+        <w:t>The LIF neurons are characterized by the dissipation (</w:t>
+      </w:r>
+      <w:proofErr w:type="spellStart"/>
+      <w:r>
+        <w:t>LIFdissipation</w:t>
+      </w:r>
+      <w:proofErr w:type="spellEnd"/>
+      <w:r>
+        <w:t>), threshold (</w:t>
+      </w:r>
+      <w:proofErr w:type="spellStart"/>
+      <w:r>
+        <w:t>LIFthreshold</w:t>
+      </w:r>
+      <w:proofErr w:type="spellEnd"/>
+      <w:r>
+        <w:t>) and refractory period (</w:t>
+      </w:r>
+      <w:proofErr w:type="spellStart"/>
+      <w:r>
+        <w:t>LIFrp</w:t>
+      </w:r>
+      <w:proofErr w:type="spellEnd"/>
+      <w:r>
+        <w:t>). The current value of th</w:t>
+      </w:r>
+      <w:r>
+        <w:t xml:space="preserve">e LIF neuron is </w:t>
+      </w:r>
+      <w:proofErr w:type="spellStart"/>
+      <w:r>
+        <w:t>LIFactivity</w:t>
+      </w:r>
+      <w:proofErr w:type="spellEnd"/>
+      <w:r>
+        <w:t>, an</w:t>
       </w:r>
       <w:r>
         <w:t xml:space="preserve"> M-vector, initialized to 0 at the start of each sound. </w:t>
       </w:r>
       <w:r>
-        <w:t xml:space="preserve">They are all updated each LIFtimestep, </w:t>
+        <w:t xml:space="preserve">They are all updated each </w:t>
+      </w:r>
+      <w:proofErr w:type="spellStart"/>
+      <w:r>
+        <w:t>LIFtimestep</w:t>
+      </w:r>
+      <w:proofErr w:type="spellEnd"/>
+      <w:r>
+        <w:t xml:space="preserve">, </w:t>
       </w:r>
       <w:r>
         <w:t xml:space="preserve">by </w:t>
@@ -629,8 +1374,13 @@
         <w:t>summing over the (K) time instants</w:t>
       </w:r>
       <w:r>
-        <w:t xml:space="preserve"> to produce an array (of length M) newLIFactivity</w:t>
-      </w:r>
+        <w:t xml:space="preserve"> to produce an array (of length M) </w:t>
+      </w:r>
+      <w:proofErr w:type="spellStart"/>
+      <w:r>
+        <w:t>newLIFactivity</w:t>
+      </w:r>
+      <w:proofErr w:type="spellEnd"/>
     </w:p>
     <w:p>
       <w:pPr>
@@ -641,15 +1391,65 @@
         </w:numPr>
       </w:pPr>
       <w:r>
-        <w:t>updating LIFactivity by adding (newLifactivity – (dissipation * current LIFactivity) ) scaled by LIFtimestep</w:t>
-      </w:r>
+        <w:t xml:space="preserve">updating </w:t>
+      </w:r>
+      <w:proofErr w:type="spellStart"/>
+      <w:r>
+        <w:t>LIFactivity</w:t>
+      </w:r>
+      <w:proofErr w:type="spellEnd"/>
+      <w:r>
+        <w:t xml:space="preserve"> by adding (</w:t>
+      </w:r>
+      <w:proofErr w:type="spellStart"/>
+      <w:r>
+        <w:t>newLifactivity</w:t>
+      </w:r>
+      <w:proofErr w:type="spellEnd"/>
+      <w:r>
+        <w:t xml:space="preserve"> – (dissipation * current </w:t>
+      </w:r>
+      <w:proofErr w:type="spellStart"/>
+      <w:r>
+        <w:t>LIFactivity</w:t>
+      </w:r>
+      <w:proofErr w:type="spellEnd"/>
+      <w:proofErr w:type="gramStart"/>
+      <w:r>
+        <w:t>) )</w:t>
+      </w:r>
+      <w:proofErr w:type="gramEnd"/>
+      <w:r>
+        <w:t xml:space="preserve"> scaled by </w:t>
+      </w:r>
+      <w:proofErr w:type="spellStart"/>
+      <w:r>
+        <w:t>LIFtimestep</w:t>
+      </w:r>
+      <w:proofErr w:type="spellEnd"/>
       <w:r>
         <w:t>.</w:t>
       </w:r>
     </w:p>
     <w:p>
       <w:r>
-        <w:t xml:space="preserve">LIF neurons fire if their activity exceeds the threshold (LIFthreshold, defaults to 1, alterable through varargin). Neurons that fire </w:t>
+        <w:t>LIF neurons fire if their activity exceeds the threshold (</w:t>
+      </w:r>
+      <w:proofErr w:type="spellStart"/>
+      <w:r>
+        <w:t>LIFthreshold</w:t>
+      </w:r>
+      <w:proofErr w:type="spellEnd"/>
+      <w:r>
+        <w:t xml:space="preserve">, defaults to 1, alterable through </w:t>
+      </w:r>
+      <w:proofErr w:type="spellStart"/>
+      <w:r>
+        <w:t>varargin</w:t>
+      </w:r>
+      <w:proofErr w:type="spellEnd"/>
+      <w:r>
+        <w:t xml:space="preserve">). Neurons that fire </w:t>
       </w:r>
       <w:r>
         <w:t>are una</w:t>
@@ -713,7 +1513,21 @@
         <w:rPr>
           <w:i/>
         </w:rPr>
-        <w:t>, the value of K and the value of LIFtimestep together determine the nature of the time-integration of the system.</w:t>
+        <w:t xml:space="preserve">, the value of K and the value of </w:t>
+      </w:r>
+      <w:proofErr w:type="spellStart"/>
+      <w:r>
+        <w:rPr>
+          <w:i/>
+        </w:rPr>
+        <w:t>LIFtimestep</w:t>
+      </w:r>
+      <w:proofErr w:type="spellEnd"/>
+      <w:r>
+        <w:rPr>
+          <w:i/>
+        </w:rPr>
+        <w:t xml:space="preserve"> together determine the nature of the time-integration of the system.</w:t>
       </w:r>
     </w:p>
     <w:p/>
@@ -724,7 +1538,23 @@
     </w:p>
     <w:p>
       <w:r>
-        <w:t xml:space="preserve">At each time step (LIFtimestep) where any neuron  fires, the weights are adapted. </w:t>
+        <w:t>At each time step (</w:t>
+      </w:r>
+      <w:proofErr w:type="spellStart"/>
+      <w:r>
+        <w:t>LIFtimestep</w:t>
+      </w:r>
+      <w:proofErr w:type="spellEnd"/>
+      <w:r>
+        <w:t xml:space="preserve">) where any </w:t>
+      </w:r>
+      <w:proofErr w:type="gramStart"/>
+      <w:r>
+        <w:t>neuron  fires</w:t>
+      </w:r>
+      <w:proofErr w:type="gramEnd"/>
+      <w:r>
+        <w:t xml:space="preserve">, the weights are adapted. </w:t>
       </w:r>
       <w:r>
         <w:t xml:space="preserve">The intention is to make the neuron that fired more likely to fire again for similar input, and to make the neurons that did not fire less likely to fire for similar input (and more likely to fire for other inputs). </w:t>
@@ -750,38 +1580,102 @@
       <w:r>
         <w:t xml:space="preserve">adding </w:t>
       </w:r>
-      <w:r>
-        <w:t>k_fired (constant, defaults to 0.01, settable using varargin)</w:t>
-      </w:r>
-      <w:r>
-        <w:t xml:space="preserve"> * the signal that caused it to fire (i.e. the whole N by K array), followed by renormalization, that is, setting the weight array for that neuron to mean 0, and then making the norm of the weights to that neuron weightnorm.</w:t>
-      </w:r>
-    </w:p>
-    <w:p>
-      <w:r>
-        <w:t xml:space="preserve"> For all the other neurons, the the weight array to the neuron is updated by subtracting k_notfired (constant, defaults to 0.002, settable using varargin) * </w:t>
-      </w:r>
-      <w:r>
-        <w:t xml:space="preserve">the signal that caused </w:t>
-      </w:r>
-      <w:r>
-        <w:t>the other neuron</w:t>
-      </w:r>
-      <w:r>
-        <w:t xml:space="preserve"> to fire (i.e. the whole N by K array), followed by renormalization, that is, setting the weight array for that neuron to mean 0, and then making the norm of the weights to that neuron weightnorm.</w:t>
-      </w:r>
-    </w:p>
-    <w:p>
-      <w:pPr>
-        <w:rPr>
-          <w:i/>
-        </w:rPr>
-      </w:pPr>
-      <w:r>
-        <w:rPr>
-          <w:i/>
-        </w:rPr>
-        <w:t>All the neurons that fire at a particular timestep have their weights updated independently. So if multiple neurons fire, they are all independently updated.</w:t>
+      <w:proofErr w:type="spellStart"/>
+      <w:r>
+        <w:t>k_fired</w:t>
+      </w:r>
+      <w:proofErr w:type="spellEnd"/>
+      <w:r>
+        <w:t xml:space="preserve"> (constant, defaults to 0.01, settable using </w:t>
+      </w:r>
+      <w:proofErr w:type="spellStart"/>
+      <w:r>
+        <w:t>varargin</w:t>
+      </w:r>
+      <w:proofErr w:type="spellEnd"/>
+      <w:r>
+        <w:t>)</w:t>
+      </w:r>
+      <w:r>
+        <w:t xml:space="preserve"> * the signal that caused it to fire (i.e. the whole N by K array), followed by renormalization, that is, setting the weight array for that neuron to mean 0, and then making the norm of the weights to that neuron </w:t>
+      </w:r>
+      <w:proofErr w:type="spellStart"/>
+      <w:r>
+        <w:t>weightnorm</w:t>
+      </w:r>
+      <w:proofErr w:type="spellEnd"/>
+      <w:r>
+        <w:t>.</w:t>
+      </w:r>
+    </w:p>
+    <w:p>
+      <w:r>
+        <w:t xml:space="preserve"> For all the other neurons, the weight array to the neuron is updated by subtracting </w:t>
+      </w:r>
+      <w:proofErr w:type="spellStart"/>
+      <w:r>
+        <w:t>k_notfired</w:t>
+      </w:r>
+      <w:proofErr w:type="spellEnd"/>
+      <w:r>
+        <w:t xml:space="preserve"> (constant, defaults to 0.002, settable using </w:t>
+      </w:r>
+      <w:proofErr w:type="spellStart"/>
+      <w:r>
+        <w:t>varargin</w:t>
+      </w:r>
+      <w:proofErr w:type="spellEnd"/>
+      <w:r>
+        <w:t xml:space="preserve">) * the signal that caused the other neuron to fire (i.e. the whole N by K array), followed by renormalization, that is, setting the weight array for that neuron to mean 0, and then making the norm of the weights to that neuron </w:t>
+      </w:r>
+      <w:proofErr w:type="spellStart"/>
+      <w:r>
+        <w:t>weightnorm</w:t>
+      </w:r>
+      <w:proofErr w:type="spellEnd"/>
+      <w:r>
+        <w:t>.</w:t>
+      </w:r>
+    </w:p>
+    <w:p>
+      <w:r>
+        <w:lastRenderedPageBreak/>
+        <w:t xml:space="preserve">If </w:t>
+      </w:r>
+      <w:proofErr w:type="spellStart"/>
+      <w:r>
+        <w:t>singleupdate</w:t>
+      </w:r>
+      <w:proofErr w:type="spellEnd"/>
+      <w:r>
+        <w:t xml:space="preserve"> is set to true (default (as of 1 May)), then only the first firing neuron at any time step is considered as firing for the purposes of updates.</w:t>
+      </w:r>
+    </w:p>
+    <w:p>
+      <w:pPr>
+        <w:rPr>
+          <w:i/>
+        </w:rPr>
+      </w:pPr>
+      <w:r>
+        <w:rPr>
+          <w:i/>
+        </w:rPr>
+        <w:t xml:space="preserve">All the neurons that fire at a particular timestep have their weights updated independently. </w:t>
+      </w:r>
+      <w:proofErr w:type="gramStart"/>
+      <w:r>
+        <w:rPr>
+          <w:i/>
+        </w:rPr>
+        <w:t>So</w:t>
+      </w:r>
+      <w:proofErr w:type="gramEnd"/>
+      <w:r>
+        <w:rPr>
+          <w:i/>
+        </w:rPr>
+        <w:t xml:space="preserve"> if multiple neurons fire, they are all independently updated.</w:t>
       </w:r>
     </w:p>
     <w:p>
@@ -803,7 +1697,148 @@
         <w:t>Should they be mean 0? Or mean 0 at each timestep?</w:t>
       </w:r>
     </w:p>
+    <w:p>
+      <w:pPr>
+        <w:rPr>
+          <w:i/>
+        </w:rPr>
+      </w:pPr>
+    </w:p>
+    <w:p>
+      <w:r>
+        <w:t>For the chirp dataset the following command seems to give interesting results</w:t>
+      </w:r>
+      <w:r>
+        <w:t xml:space="preserve">: note the non-default values. The LIF timestep is 10ms, and the dissipation is 10, corresponding to a long time constant. </w:t>
+      </w:r>
+    </w:p>
     <w:p/>
+    <w:p>
+      <w:r>
+        <w:t xml:space="preserve">x4a_1ss = </w:t>
+      </w:r>
+      <w:proofErr w:type="spellStart"/>
+      <w:proofErr w:type="gramStart"/>
+      <w:r>
+        <w:t>spectrotemporal</w:t>
+      </w:r>
+      <w:proofErr w:type="spellEnd"/>
+      <w:r>
+        <w:t>(</w:t>
+      </w:r>
+      <w:proofErr w:type="gramEnd"/>
+      <w:r>
+        <w:t>SD, 'chirps.txt', '</w:t>
+      </w:r>
+      <w:proofErr w:type="spellStart"/>
+      <w:r>
+        <w:t>useabs</w:t>
+      </w:r>
+      <w:proofErr w:type="spellEnd"/>
+      <w:r>
+        <w:t>', true, '</w:t>
+      </w:r>
+      <w:proofErr w:type="spellStart"/>
+      <w:r>
+        <w:t>useonset</w:t>
+      </w:r>
+      <w:proofErr w:type="spellEnd"/>
+      <w:r>
+        <w:t>', false, '</w:t>
+      </w:r>
+      <w:proofErr w:type="spellStart"/>
+      <w:r>
+        <w:t>useoffset</w:t>
+      </w:r>
+      <w:proofErr w:type="spellEnd"/>
+      <w:r>
+        <w:t>', false, '</w:t>
+      </w:r>
+      <w:proofErr w:type="spellStart"/>
+      <w:r>
+        <w:t>weightnorm</w:t>
+      </w:r>
+      <w:proofErr w:type="spellEnd"/>
+      <w:r>
+        <w:t>', 1, '</w:t>
+      </w:r>
+      <w:proofErr w:type="spellStart"/>
+      <w:r>
+        <w:t>LIFrp</w:t>
+      </w:r>
+      <w:proofErr w:type="spellEnd"/>
+      <w:r>
+        <w:t>', 0.05, '</w:t>
+      </w:r>
+      <w:proofErr w:type="spellStart"/>
+      <w:r>
+        <w:t>k_fired</w:t>
+      </w:r>
+      <w:proofErr w:type="spellEnd"/>
+      <w:r>
+        <w:t>', 0.002, '</w:t>
+      </w:r>
+      <w:proofErr w:type="spellStart"/>
+      <w:r>
+        <w:t>k_notfired</w:t>
+      </w:r>
+      <w:proofErr w:type="spellEnd"/>
+      <w:r>
+        <w:t>', 0.0005, 'M', 5, '</w:t>
+      </w:r>
+      <w:proofErr w:type="spellStart"/>
+      <w:r>
+        <w:t>liftimestep</w:t>
+      </w:r>
+      <w:proofErr w:type="spellEnd"/>
+      <w:r>
+        <w:t>', 0.01, '</w:t>
+      </w:r>
+      <w:proofErr w:type="spellStart"/>
+      <w:r>
+        <w:t>lifdissipation</w:t>
+      </w:r>
+      <w:proofErr w:type="spellEnd"/>
+      <w:r>
+        <w:t>', 10) ;</w:t>
+      </w:r>
+    </w:p>
+    <w:p/>
+    <w:p>
+      <w:r>
+        <w:t xml:space="preserve">The </w:t>
+      </w:r>
+      <w:r>
+        <w:t>result</w:t>
+      </w:r>
+      <w:r>
+        <w:t>ing weight matrix</w:t>
+      </w:r>
+      <w:r>
+        <w:t xml:space="preserve"> is stored</w:t>
+      </w:r>
+      <w:r>
+        <w:t xml:space="preserve"> in</w:t>
+      </w:r>
+      <w:r>
+        <w:t xml:space="preserve"> </w:t>
+      </w:r>
+      <w:proofErr w:type="spellStart"/>
+      <w:proofErr w:type="gramStart"/>
+      <w:r>
+        <w:t>chirps_results.mat</w:t>
+      </w:r>
+      <w:proofErr w:type="spellEnd"/>
+      <w:r>
+        <w:t xml:space="preserve"> .</w:t>
+      </w:r>
+      <w:proofErr w:type="gramEnd"/>
+      <w:r>
+        <w:t xml:space="preserve"> Graphs are also saved. Note that a different result seems to occur each time, depending on the precise initialization of the weight matrix.</w:t>
+      </w:r>
+      <w:bookmarkStart w:id="0" w:name="_GoBack"/>
+      <w:bookmarkEnd w:id="0"/>
+    </w:p>
     <w:p/>
     <w:p/>
     <w:p/>
@@ -818,8 +1853,8 @@
 </file>
 
 <file path=word/numbering.xml><?xml version="1.0" encoding="utf-8"?>
-<w:numbering xmlns:wpc="http://schemas.microsoft.com/office/word/2010/wordprocessingCanvas" xmlns:mo="http://schemas.microsoft.com/office/mac/office/2008/main" xmlns:mc="http://schemas.openxmlformats.org/markup-compatibility/2006" xmlns:mv="urn:schemas-microsoft-com:mac:vml" xmlns:o="urn:schemas-microsoft-com:office:office" xmlns:r="http://schemas.openxmlformats.org/officeDocument/2006/relationships" xmlns:m="http://schemas.openxmlformats.org/officeDocument/2006/math" xmlns:v="urn:schemas-microsoft-com:vml" xmlns:wp14="http://schemas.microsoft.com/office/word/2010/wordprocessingDrawing" xmlns:wp="http://schemas.openxmlformats.org/drawingml/2006/wordprocessingDrawing" xmlns:w10="urn:schemas-microsoft-com:office:word" xmlns:w="http://schemas.openxmlformats.org/wordprocessingml/2006/main" xmlns:w14="http://schemas.microsoft.com/office/word/2010/wordml" xmlns:w15="http://schemas.microsoft.com/office/word/2012/wordml" xmlns:wpg="http://schemas.microsoft.com/office/word/2010/wordprocessingGroup" xmlns:wpi="http://schemas.microsoft.com/office/word/2010/wordprocessingInk" xmlns:wne="http://schemas.microsoft.com/office/word/2006/wordml" xmlns:wps="http://schemas.microsoft.com/office/word/2010/wordprocessingShape" mc:Ignorable="w14 w15 wp14">
-  <w:abstractNum w:abstractNumId="0">
+<w:numbering xmlns:wpc="http://schemas.microsoft.com/office/word/2010/wordprocessingCanvas" xmlns:cx="http://schemas.microsoft.com/office/drawing/2014/chartex" xmlns:cx1="http://schemas.microsoft.com/office/drawing/2015/9/8/chartex" xmlns:cx2="http://schemas.microsoft.com/office/drawing/2015/10/21/chartex" xmlns:cx3="http://schemas.microsoft.com/office/drawing/2016/5/9/chartex" xmlns:cx4="http://schemas.microsoft.com/office/drawing/2016/5/10/chartex" xmlns:cx5="http://schemas.microsoft.com/office/drawing/2016/5/11/chartex" xmlns:cx6="http://schemas.microsoft.com/office/drawing/2016/5/12/chartex" xmlns:cx7="http://schemas.microsoft.com/office/drawing/2016/5/13/chartex" xmlns:cx8="http://schemas.microsoft.com/office/drawing/2016/5/14/chartex" xmlns:mc="http://schemas.openxmlformats.org/markup-compatibility/2006" xmlns:aink="http://schemas.microsoft.com/office/drawing/2016/ink" xmlns:am3d="http://schemas.microsoft.com/office/drawing/2017/model3d" xmlns:o="urn:schemas-microsoft-com:office:office" xmlns:r="http://schemas.openxmlformats.org/officeDocument/2006/relationships" xmlns:m="http://schemas.openxmlformats.org/officeDocument/2006/math" xmlns:v="urn:schemas-microsoft-com:vml" xmlns:wp14="http://schemas.microsoft.com/office/word/2010/wordprocessingDrawing" xmlns:wp="http://schemas.openxmlformats.org/drawingml/2006/wordprocessingDrawing" xmlns:w10="urn:schemas-microsoft-com:office:word" xmlns:w="http://schemas.openxmlformats.org/wordprocessingml/2006/main" xmlns:w14="http://schemas.microsoft.com/office/word/2010/wordml" xmlns:w15="http://schemas.microsoft.com/office/word/2012/wordml" xmlns:w16cid="http://schemas.microsoft.com/office/word/2016/wordml/cid" xmlns:w16se="http://schemas.microsoft.com/office/word/2015/wordml/symex" xmlns:wpg="http://schemas.microsoft.com/office/word/2010/wordprocessingGroup" xmlns:wpi="http://schemas.microsoft.com/office/word/2010/wordprocessingInk" xmlns:wne="http://schemas.microsoft.com/office/word/2006/wordml" xmlns:wps="http://schemas.microsoft.com/office/word/2010/wordprocessingShape" mc:Ignorable="w14 w15 w16se w16cid wp14">
+  <w:abstractNum w:abstractNumId="0" w15:restartNumberingAfterBreak="0">
     <w:nsid w:val="2AAD59EA"/>
     <w:multiLevelType w:val="hybridMultilevel"/>
     <w:tmpl w:val="70C83854"/>
@@ -912,7 +1947,7 @@
 </file>
 
 <file path=word/styles.xml><?xml version="1.0" encoding="utf-8"?>
-<w:styles xmlns:mc="http://schemas.openxmlformats.org/markup-compatibility/2006" xmlns:r="http://schemas.openxmlformats.org/officeDocument/2006/relationships" xmlns:w="http://schemas.openxmlformats.org/wordprocessingml/2006/main" xmlns:w14="http://schemas.microsoft.com/office/word/2010/wordml" xmlns:w15="http://schemas.microsoft.com/office/word/2012/wordml" mc:Ignorable="w14 w15">
+<w:styles xmlns:mc="http://schemas.openxmlformats.org/markup-compatibility/2006" xmlns:r="http://schemas.openxmlformats.org/officeDocument/2006/relationships" xmlns:w="http://schemas.openxmlformats.org/wordprocessingml/2006/main" xmlns:w14="http://schemas.microsoft.com/office/word/2010/wordml" xmlns:w15="http://schemas.microsoft.com/office/word/2012/wordml" xmlns:w16cid="http://schemas.microsoft.com/office/word/2016/wordml/cid" xmlns:w16se="http://schemas.microsoft.com/office/word/2015/wordml/symex" mc:Ignorable="w14 w15 w16se w16cid">
   <w:docDefaults>
     <w:rPrDefault>
       <w:rPr>
@@ -924,7 +1959,7 @@
     </w:rPrDefault>
     <w:pPrDefault/>
   </w:docDefaults>
-  <w:latentStyles w:defLockedState="0" w:defUIPriority="99" w:defSemiHidden="0" w:defUnhideWhenUsed="0" w:defQFormat="0" w:count="382">
+  <w:latentStyles w:defLockedState="0" w:defUIPriority="99" w:defSemiHidden="0" w:defUnhideWhenUsed="0" w:defQFormat="0" w:count="375">
     <w:lsdException w:name="Normal" w:uiPriority="0" w:qFormat="1"/>
     <w:lsdException w:name="heading 1" w:uiPriority="9" w:qFormat="1"/>
     <w:lsdException w:name="heading 2" w:semiHidden="1" w:uiPriority="9" w:unhideWhenUsed="1" w:qFormat="1"/>
@@ -1081,15 +2116,6 @@
     <w:lsdException w:name="Balloon Text" w:semiHidden="1" w:unhideWhenUsed="1"/>
     <w:lsdException w:name="Table Grid" w:uiPriority="39"/>
     <w:lsdException w:name="Table Theme" w:semiHidden="1" w:unhideWhenUsed="1"/>
-    <w:lsdException w:name="Note Level 1" w:semiHidden="1" w:unhideWhenUsed="1"/>
-    <w:lsdException w:name="Note Level 2" w:semiHidden="1" w:unhideWhenUsed="1"/>
-    <w:lsdException w:name="Note Level 3" w:semiHidden="1" w:unhideWhenUsed="1"/>
-    <w:lsdException w:name="Note Level 4" w:semiHidden="1" w:unhideWhenUsed="1"/>
-    <w:lsdException w:name="Note Level 5" w:semiHidden="1" w:unhideWhenUsed="1"/>
-    <w:lsdException w:name="Note Level 6" w:semiHidden="1" w:unhideWhenUsed="1"/>
-    <w:lsdException w:name="Note Level 7" w:semiHidden="1" w:unhideWhenUsed="1"/>
-    <w:lsdException w:name="Note Level 8" w:semiHidden="1" w:unhideWhenUsed="1"/>
-    <w:lsdException w:name="Note Level 9" w:semiHidden="1" w:unhideWhenUsed="1"/>
     <w:lsdException w:name="Placeholder Text" w:semiHidden="1"/>
     <w:lsdException w:name="No Spacing" w:uiPriority="1" w:qFormat="1"/>
     <w:lsdException w:name="Light Shading" w:uiPriority="60"/>
@@ -1315,7 +2341,6 @@
   <w:style w:type="character" w:default="1" w:styleId="DefaultParagraphFont">
     <w:name w:val="Default Paragraph Font"/>
     <w:uiPriority w:val="1"/>
-    <w:semiHidden/>
     <w:unhideWhenUsed/>
   </w:style>
   <w:style w:type="table" w:default="1" w:styleId="TableNormal">

</xml_diff>

<commit_message>
upodated docs, plus 1st attempt at param search
</commit_message>
<xml_diff>
--- a/Documentation/Review_spectrotemporal.docx
+++ b/Documentation/Review_spectrotemporal.docx
@@ -175,15 +175,7 @@
         <w:ind w:left="720"/>
       </w:pPr>
       <w:r>
-        <w:t xml:space="preserve">N = </w:t>
-      </w:r>
-      <w:proofErr w:type="gramStart"/>
-      <w:r>
-        <w:t>100 ;</w:t>
-      </w:r>
-      <w:proofErr w:type="gramEnd"/>
-      <w:r>
-        <w:t xml:space="preserve"> % number of bandpass channels</w:t>
+        <w:t>N = 100 ; % number of bandpass channels</w:t>
       </w:r>
     </w:p>
     <w:p>
@@ -191,15 +183,7 @@
         <w:ind w:left="720"/>
       </w:pPr>
       <w:r>
-        <w:t xml:space="preserve">M = </w:t>
-      </w:r>
-      <w:proofErr w:type="gramStart"/>
-      <w:r>
-        <w:t>50 ;</w:t>
-      </w:r>
-      <w:proofErr w:type="gramEnd"/>
-      <w:r>
-        <w:t xml:space="preserve"> % number of LIF neurons ;</w:t>
+        <w:t>M = 50 ; % number of LIF neurons ;</w:t>
       </w:r>
     </w:p>
     <w:p>
@@ -207,50 +191,194 @@
         <w:ind w:left="720"/>
       </w:pPr>
       <w:r>
-        <w:t xml:space="preserve">K = </w:t>
-      </w:r>
-      <w:proofErr w:type="gramStart"/>
-      <w:r>
-        <w:t>30 ;</w:t>
-      </w:r>
-      <w:proofErr w:type="gramEnd"/>
-      <w:r>
+        <w:t xml:space="preserve">K = 30 ; </w:t>
+      </w:r>
+      <w:r>
+        <w:t>% number of timeste</w:t>
+      </w:r>
+      <w:r>
+        <w:t>ps used</w:t>
+      </w:r>
+    </w:p>
+    <w:p>
+      <w:r>
+        <w:t xml:space="preserve">Gammatone </w:t>
+      </w:r>
+      <w:proofErr w:type="spellStart"/>
+      <w:r>
+        <w:t>Filterbank</w:t>
+      </w:r>
+      <w:proofErr w:type="spellEnd"/>
+      <w:r>
+        <w:t xml:space="preserve"> parameters</w:t>
+      </w:r>
+    </w:p>
+    <w:p>
+      <w:pPr>
+        <w:ind w:left="720"/>
+      </w:pPr>
+      <w:r>
+        <w:t>Fs = 44100 ; % sampling rate</w:t>
+      </w:r>
+    </w:p>
+    <w:p>
+      <w:pPr>
+        <w:ind w:left="720"/>
+      </w:pPr>
+      <w:proofErr w:type="spellStart"/>
+      <w:r>
+        <w:t>minCochFreq</w:t>
+      </w:r>
+      <w:proofErr w:type="spellEnd"/>
+      <w:r>
+        <w:t xml:space="preserve"> = 200 ; % minimum gammatone frequency</w:t>
+      </w:r>
+    </w:p>
+    <w:p>
+      <w:pPr>
+        <w:ind w:left="720"/>
+        <w:rPr>
+          <w:lang w:val="de-DE"/>
+        </w:rPr>
+      </w:pPr>
+      <w:proofErr w:type="spellStart"/>
+      <w:r>
+        <w:rPr>
+          <w:lang w:val="de-DE"/>
+        </w:rPr>
+        <w:t>maxCochFreq</w:t>
+      </w:r>
+      <w:proofErr w:type="spellEnd"/>
+      <w:r>
+        <w:rPr>
+          <w:lang w:val="de-DE"/>
+        </w:rPr>
+        <w:t xml:space="preserve"> = 5000 ; %  </w:t>
+      </w:r>
+      <w:proofErr w:type="spellStart"/>
+      <w:r>
+        <w:rPr>
+          <w:lang w:val="de-DE"/>
+        </w:rPr>
+        <w:t>maximum</w:t>
+      </w:r>
+      <w:proofErr w:type="spellEnd"/>
+      <w:r>
+        <w:rPr>
+          <w:lang w:val="de-DE"/>
+        </w:rPr>
+        <w:t xml:space="preserve"> gammatone </w:t>
+      </w:r>
+      <w:proofErr w:type="spellStart"/>
+      <w:r>
+        <w:rPr>
+          <w:lang w:val="de-DE"/>
+        </w:rPr>
+        <w:t>freuency</w:t>
+      </w:r>
+      <w:proofErr w:type="spellEnd"/>
+    </w:p>
+    <w:p>
+      <w:pPr>
+        <w:ind w:left="720"/>
+        <w:rPr>
+          <w:lang w:val="de-DE"/>
+        </w:rPr>
+      </w:pPr>
+      <w:proofErr w:type="spellStart"/>
+      <w:r>
+        <w:rPr>
+          <w:lang w:val="de-DE"/>
+        </w:rPr>
+        <w:t>N_erbs</w:t>
+      </w:r>
+      <w:proofErr w:type="spellEnd"/>
+      <w:r>
+        <w:rPr>
+          <w:lang w:val="de-DE"/>
+        </w:rPr>
+        <w:t xml:space="preserve"> = 1 ; % </w:t>
+      </w:r>
+      <w:proofErr w:type="spellStart"/>
+      <w:r>
+        <w:rPr>
+          <w:lang w:val="de-DE"/>
+        </w:rPr>
+        <w:t>default</w:t>
+      </w:r>
+      <w:proofErr w:type="spellEnd"/>
+      <w:r>
+        <w:rPr>
+          <w:lang w:val="de-DE"/>
+        </w:rPr>
         <w:t xml:space="preserve"> </w:t>
       </w:r>
-      <w:r>
-        <w:t>% number of timeste</w:t>
-      </w:r>
-      <w:r>
-        <w:t>ps used</w:t>
-      </w:r>
-    </w:p>
-    <w:p>
-      <w:r>
-        <w:t xml:space="preserve">Gammatone </w:t>
-      </w:r>
-      <w:proofErr w:type="spellStart"/>
-      <w:r>
-        <w:t>Filterbank</w:t>
-      </w:r>
-      <w:proofErr w:type="spellEnd"/>
-      <w:r>
-        <w:t xml:space="preserve"> parameters</w:t>
+      <w:proofErr w:type="spellStart"/>
+      <w:r>
+        <w:rPr>
+          <w:lang w:val="de-DE"/>
+        </w:rPr>
+        <w:t>bandwidth</w:t>
+      </w:r>
+      <w:proofErr w:type="spellEnd"/>
+    </w:p>
+    <w:p>
+      <w:pPr>
+        <w:ind w:firstLine="720"/>
+      </w:pPr>
+      <w:r>
+        <w:t>MAXDURATION = 100 ; % maximal duration of a single sound file</w:t>
+      </w:r>
+    </w:p>
+    <w:p>
+      <w:pPr>
+        <w:ind w:firstLine="720"/>
+      </w:pPr>
+    </w:p>
+    <w:p>
+      <w:r>
+        <w:t xml:space="preserve">Smoothing, to avoid bumps from </w:t>
+      </w:r>
+      <w:proofErr w:type="spellStart"/>
+      <w:r>
+        <w:t>bandpassed</w:t>
+      </w:r>
+      <w:proofErr w:type="spellEnd"/>
+      <w:r>
+        <w:t xml:space="preserve"> signal</w:t>
       </w:r>
     </w:p>
     <w:p>
       <w:pPr>
         <w:ind w:left="720"/>
       </w:pPr>
-      <w:r>
-        <w:t xml:space="preserve">Fs = </w:t>
-      </w:r>
-      <w:proofErr w:type="gramStart"/>
-      <w:r>
-        <w:t>44100 ;</w:t>
-      </w:r>
-      <w:proofErr w:type="gramEnd"/>
-      <w:r>
-        <w:t xml:space="preserve"> % sampling rate</w:t>
+      <w:proofErr w:type="spellStart"/>
+      <w:r>
+        <w:t>smoothlength</w:t>
+      </w:r>
+      <w:proofErr w:type="spellEnd"/>
+      <w:r>
+        <w:t xml:space="preserve"> = 0.01 ; % Bartlett filter parameter length of triangular (</w:t>
+      </w:r>
+      <w:proofErr w:type="spellStart"/>
+      <w:r>
+        <w:t>bartlett</w:t>
+      </w:r>
+      <w:proofErr w:type="spellEnd"/>
+      <w:r>
+        <w:t>) window used to smooth</w:t>
+      </w:r>
+      <w:r>
+        <w:t xml:space="preserve"> </w:t>
+      </w:r>
+      <w:r>
+        <w:t>rectified signal</w:t>
+      </w:r>
+    </w:p>
+    <w:p/>
+    <w:p>
+      <w:r>
+        <w:t>Signals to use</w:t>
       </w:r>
     </w:p>
     <w:p>
@@ -259,211 +387,65 @@
       </w:pPr>
       <w:proofErr w:type="spellStart"/>
       <w:r>
-        <w:t>minCochFreq</w:t>
-      </w:r>
-      <w:proofErr w:type="spellEnd"/>
-      <w:r>
-        <w:t xml:space="preserve"> = </w:t>
-      </w:r>
-      <w:proofErr w:type="gramStart"/>
-      <w:r>
-        <w:t>200 ;</w:t>
-      </w:r>
-      <w:proofErr w:type="gramEnd"/>
-      <w:r>
-        <w:t xml:space="preserve"> % minimum gammatone frequency</w:t>
+        <w:t>useabs</w:t>
+      </w:r>
+      <w:proofErr w:type="spellEnd"/>
+      <w:r>
+        <w:t xml:space="preserve"> = true ; </w:t>
+      </w:r>
+      <w:r>
+        <w:t>% wil</w:t>
+      </w:r>
+      <w:r>
+        <w:t>l use the absolute value signal</w:t>
       </w:r>
     </w:p>
     <w:p>
       <w:pPr>
         <w:ind w:left="720"/>
-        <w:rPr>
-          <w:lang w:val="de-DE"/>
-        </w:rPr>
-      </w:pPr>
-      <w:proofErr w:type="spellStart"/>
-      <w:r>
-        <w:rPr>
-          <w:lang w:val="de-DE"/>
-        </w:rPr>
-        <w:t>maxCochFreq</w:t>
-      </w:r>
-      <w:proofErr w:type="spellEnd"/>
-      <w:r>
-        <w:rPr>
-          <w:lang w:val="de-DE"/>
-        </w:rPr>
-        <w:t xml:space="preserve"> = </w:t>
-      </w:r>
-      <w:proofErr w:type="gramStart"/>
-      <w:r>
-        <w:rPr>
-          <w:lang w:val="de-DE"/>
-        </w:rPr>
-        <w:t>5000 ;</w:t>
-      </w:r>
-      <w:proofErr w:type="gramEnd"/>
-      <w:r>
-        <w:rPr>
-          <w:lang w:val="de-DE"/>
-        </w:rPr>
-        <w:t xml:space="preserve"> %  </w:t>
-      </w:r>
-      <w:proofErr w:type="spellStart"/>
-      <w:r>
-        <w:rPr>
-          <w:lang w:val="de-DE"/>
-        </w:rPr>
-        <w:t>maximum</w:t>
-      </w:r>
-      <w:proofErr w:type="spellEnd"/>
-      <w:r>
-        <w:rPr>
-          <w:lang w:val="de-DE"/>
-        </w:rPr>
-        <w:t xml:space="preserve"> gammatone </w:t>
-      </w:r>
-      <w:proofErr w:type="spellStart"/>
-      <w:r>
-        <w:rPr>
-          <w:lang w:val="de-DE"/>
-        </w:rPr>
-        <w:t>freuency</w:t>
-      </w:r>
-      <w:proofErr w:type="spellEnd"/>
+      </w:pPr>
+      <w:proofErr w:type="spellStart"/>
+      <w:r>
+        <w:t>useonset</w:t>
+      </w:r>
+      <w:proofErr w:type="spellEnd"/>
+      <w:r>
+        <w:t xml:space="preserve"> = false ; % will we use onset signals in processing?</w:t>
+      </w:r>
     </w:p>
     <w:p>
       <w:pPr>
         <w:ind w:left="720"/>
-        <w:rPr>
-          <w:lang w:val="de-DE"/>
-        </w:rPr>
-      </w:pPr>
-      <w:proofErr w:type="spellStart"/>
-      <w:r>
-        <w:rPr>
-          <w:lang w:val="de-DE"/>
-        </w:rPr>
-        <w:t>N_erbs</w:t>
-      </w:r>
-      <w:proofErr w:type="spellEnd"/>
-      <w:r>
-        <w:rPr>
-          <w:lang w:val="de-DE"/>
-        </w:rPr>
-        <w:t xml:space="preserve"> = </w:t>
-      </w:r>
-      <w:proofErr w:type="gramStart"/>
-      <w:r>
-        <w:rPr>
-          <w:lang w:val="de-DE"/>
-        </w:rPr>
-        <w:t>1 ;</w:t>
-      </w:r>
-      <w:proofErr w:type="gramEnd"/>
-      <w:r>
-        <w:rPr>
-          <w:lang w:val="de-DE"/>
-        </w:rPr>
-        <w:t xml:space="preserve"> % </w:t>
-      </w:r>
-      <w:proofErr w:type="spellStart"/>
-      <w:r>
-        <w:rPr>
-          <w:lang w:val="de-DE"/>
-        </w:rPr>
-        <w:t>default</w:t>
-      </w:r>
-      <w:proofErr w:type="spellEnd"/>
-      <w:r>
-        <w:rPr>
-          <w:lang w:val="de-DE"/>
-        </w:rPr>
-        <w:t xml:space="preserve"> </w:t>
-      </w:r>
-      <w:proofErr w:type="spellStart"/>
-      <w:r>
-        <w:rPr>
-          <w:lang w:val="de-DE"/>
-        </w:rPr>
-        <w:t>bandwidth</w:t>
-      </w:r>
-      <w:proofErr w:type="spellEnd"/>
-    </w:p>
-    <w:p>
-      <w:pPr>
-        <w:ind w:firstLine="720"/>
-      </w:pPr>
-      <w:r>
-        <w:t xml:space="preserve">MAXDURATION = </w:t>
-      </w:r>
-      <w:proofErr w:type="gramStart"/>
-      <w:r>
-        <w:t>100 ;</w:t>
-      </w:r>
-      <w:proofErr w:type="gramEnd"/>
-      <w:r>
-        <w:t xml:space="preserve"> % maximal duration of a single sound file</w:t>
-      </w:r>
-    </w:p>
-    <w:p>
-      <w:pPr>
-        <w:ind w:firstLine="720"/>
-      </w:pPr>
-    </w:p>
-    <w:p>
-      <w:r>
-        <w:t xml:space="preserve">Smoothing, to avoid bumps from </w:t>
-      </w:r>
-      <w:proofErr w:type="spellStart"/>
-      <w:r>
-        <w:t>bandpassed</w:t>
-      </w:r>
-      <w:proofErr w:type="spellEnd"/>
-      <w:r>
-        <w:t xml:space="preserve"> signal</w:t>
+      </w:pPr>
+      <w:proofErr w:type="spellStart"/>
+      <w:r>
+        <w:t>useoffset</w:t>
+      </w:r>
+      <w:proofErr w:type="spellEnd"/>
+      <w:r>
+        <w:t xml:space="preserve"> = false ; % will we use offset signals in processing?</w:t>
+      </w:r>
+    </w:p>
+    <w:p>
+      <w:r>
+        <w:t>P</w:t>
+      </w:r>
+      <w:r>
+        <w:t>arameters for onset and offset signal generation (if used)</w:t>
       </w:r>
     </w:p>
     <w:p>
       <w:pPr>
         <w:ind w:left="720"/>
       </w:pPr>
-      <w:proofErr w:type="spellStart"/>
-      <w:r>
-        <w:t>smoothlength</w:t>
-      </w:r>
-      <w:proofErr w:type="spellEnd"/>
-      <w:r>
-        <w:t xml:space="preserve"> = </w:t>
-      </w:r>
-      <w:proofErr w:type="gramStart"/>
-      <w:r>
-        <w:t>0.01 ;</w:t>
-      </w:r>
-      <w:proofErr w:type="gramEnd"/>
-      <w:r>
-        <w:t xml:space="preserve"> % Bartlett filter parameter length of triangular (</w:t>
-      </w:r>
-      <w:proofErr w:type="spellStart"/>
-      <w:r>
-        <w:t>bartlett</w:t>
-      </w:r>
-      <w:proofErr w:type="spellEnd"/>
-      <w:r>
-        <w:t>) window used to smooth</w:t>
-      </w:r>
-      <w:r>
-        <w:t xml:space="preserve"> </w:t>
-      </w:r>
-      <w:r>
-        <w:t>rectified signal</w:t>
-      </w:r>
-    </w:p>
-    <w:p/>
-    <w:p>
-      <w:r>
-        <w:t>Signals to use</w:t>
-      </w:r>
+      <w:r>
+        <w:t xml:space="preserve">sigma1 = 0.01 ; %half difference of Gaussians </w:t>
+      </w:r>
+      <w:proofErr w:type="spellStart"/>
+      <w:r>
+        <w:t>std</w:t>
+      </w:r>
+      <w:proofErr w:type="spellEnd"/>
     </w:p>
     <w:p>
       <w:pPr>
@@ -471,25 +453,11 @@
       </w:pPr>
       <w:proofErr w:type="spellStart"/>
       <w:r>
-        <w:t>useabs</w:t>
-      </w:r>
-      <w:proofErr w:type="spellEnd"/>
-      <w:r>
-        <w:t xml:space="preserve"> = </w:t>
-      </w:r>
-      <w:proofErr w:type="gramStart"/>
-      <w:r>
-        <w:t>true ;</w:t>
-      </w:r>
-      <w:proofErr w:type="gramEnd"/>
-      <w:r>
-        <w:t xml:space="preserve"> </w:t>
-      </w:r>
-      <w:r>
-        <w:t>% wil</w:t>
-      </w:r>
-      <w:r>
-        <w:t>l use the absolute value signal</w:t>
+        <w:t>sigmaratio</w:t>
+      </w:r>
+      <w:proofErr w:type="spellEnd"/>
+      <w:r>
+        <w:t xml:space="preserve"> = 1.2 ; % ratio of the two HDOG's</w:t>
       </w:r>
     </w:p>
     <w:p>
@@ -498,19 +466,16 @@
       </w:pPr>
       <w:proofErr w:type="spellStart"/>
       <w:r>
-        <w:t>useonset</w:t>
-      </w:r>
-      <w:proofErr w:type="spellEnd"/>
-      <w:r>
-        <w:t xml:space="preserve"> = </w:t>
-      </w:r>
-      <w:proofErr w:type="gramStart"/>
-      <w:r>
-        <w:t>false ;</w:t>
-      </w:r>
-      <w:proofErr w:type="gramEnd"/>
-      <w:r>
-        <w:t xml:space="preserve"> % will we use onset signals in processing?</w:t>
+        <w:t>nsamples</w:t>
+      </w:r>
+      <w:proofErr w:type="spellEnd"/>
+      <w:r>
+        <w:t xml:space="preserve"> = 4000 ; % number of samples used in onset/offset convolving function</w:t>
+      </w:r>
+    </w:p>
+    <w:p>
+      <w:r>
+        <w:t>Log transformation of signals</w:t>
       </w:r>
     </w:p>
     <w:p>
@@ -519,137 +484,24 @@
       </w:pPr>
       <w:proofErr w:type="spellStart"/>
       <w:r>
-        <w:t>useoffset</w:t>
-      </w:r>
-      <w:proofErr w:type="spellEnd"/>
-      <w:r>
-        <w:t xml:space="preserve"> = </w:t>
-      </w:r>
-      <w:proofErr w:type="gramStart"/>
-      <w:r>
-        <w:t>false ;</w:t>
-      </w:r>
-      <w:proofErr w:type="gramEnd"/>
-      <w:r>
-        <w:t xml:space="preserve"> % will we use offset signals in processing?</w:t>
-      </w:r>
-    </w:p>
-    <w:p>
-      <w:r>
-        <w:t>P</w:t>
-      </w:r>
-      <w:r>
-        <w:t>arameters for onset and offset signal generation (if used)</w:t>
+        <w:t>logabs</w:t>
+      </w:r>
+      <w:proofErr w:type="spellEnd"/>
+      <w:r>
+        <w:t xml:space="preserve"> = false ; % use log of absolute value</w:t>
       </w:r>
     </w:p>
     <w:p>
       <w:pPr>
         <w:ind w:left="720"/>
       </w:pPr>
-      <w:r>
-        <w:t xml:space="preserve">sigma1 = </w:t>
-      </w:r>
-      <w:proofErr w:type="gramStart"/>
-      <w:r>
-        <w:t>0.01 ;</w:t>
-      </w:r>
-      <w:proofErr w:type="gramEnd"/>
-      <w:r>
-        <w:t xml:space="preserve"> %half difference of Gaussians </w:t>
-      </w:r>
-      <w:proofErr w:type="spellStart"/>
-      <w:r>
-        <w:t>std</w:t>
-      </w:r>
-      <w:proofErr w:type="spellEnd"/>
-    </w:p>
-    <w:p>
-      <w:pPr>
-        <w:ind w:left="720"/>
-      </w:pPr>
-      <w:proofErr w:type="spellStart"/>
-      <w:r>
-        <w:t>sigmaratio</w:t>
-      </w:r>
-      <w:proofErr w:type="spellEnd"/>
-      <w:r>
-        <w:t xml:space="preserve"> = </w:t>
-      </w:r>
-      <w:proofErr w:type="gramStart"/>
-      <w:r>
-        <w:t>1.2 ;</w:t>
-      </w:r>
-      <w:proofErr w:type="gramEnd"/>
-      <w:r>
-        <w:t xml:space="preserve"> % ratio of the two HDOG's</w:t>
-      </w:r>
-    </w:p>
-    <w:p>
-      <w:pPr>
-        <w:ind w:left="720"/>
-      </w:pPr>
-      <w:proofErr w:type="spellStart"/>
-      <w:r>
-        <w:t>nsamples</w:t>
-      </w:r>
-      <w:proofErr w:type="spellEnd"/>
-      <w:r>
-        <w:t xml:space="preserve"> = </w:t>
-      </w:r>
-      <w:proofErr w:type="gramStart"/>
-      <w:r>
-        <w:t>4000 ;</w:t>
-      </w:r>
-      <w:proofErr w:type="gramEnd"/>
-      <w:r>
-        <w:t xml:space="preserve"> % number of samples used in onset/offset convolving function</w:t>
-      </w:r>
-    </w:p>
-    <w:p>
-      <w:r>
-        <w:t>Log transformation of signals</w:t>
-      </w:r>
-    </w:p>
-    <w:p>
-      <w:pPr>
-        <w:ind w:left="720"/>
-      </w:pPr>
-      <w:proofErr w:type="spellStart"/>
-      <w:r>
-        <w:t>logabs</w:t>
-      </w:r>
-      <w:proofErr w:type="spellEnd"/>
-      <w:r>
-        <w:t xml:space="preserve"> = </w:t>
-      </w:r>
-      <w:proofErr w:type="gramStart"/>
-      <w:r>
-        <w:t>false ;</w:t>
-      </w:r>
-      <w:proofErr w:type="gramEnd"/>
-      <w:r>
-        <w:t xml:space="preserve"> % use log of absolute value</w:t>
-      </w:r>
-    </w:p>
-    <w:p>
-      <w:pPr>
-        <w:ind w:left="720"/>
-      </w:pPr>
       <w:proofErr w:type="spellStart"/>
       <w:r>
         <w:t>logonset</w:t>
       </w:r>
       <w:proofErr w:type="spellEnd"/>
       <w:r>
-        <w:t xml:space="preserve"> = </w:t>
-      </w:r>
-      <w:proofErr w:type="gramStart"/>
-      <w:r>
-        <w:t>false ;</w:t>
-      </w:r>
-      <w:proofErr w:type="gramEnd"/>
-      <w:r>
-        <w:t xml:space="preserve"> % use log of onset/offset values</w:t>
+        <w:t xml:space="preserve"> = false ; % use log of onset/offset values</w:t>
       </w:r>
     </w:p>
     <w:p>
@@ -671,15 +523,7 @@
       </w:r>
       <w:proofErr w:type="spellEnd"/>
       <w:r>
-        <w:t xml:space="preserve"> = </w:t>
-      </w:r>
-      <w:proofErr w:type="gramStart"/>
-      <w:r>
-        <w:t>0.001 ;</w:t>
-      </w:r>
-      <w:proofErr w:type="gramEnd"/>
-      <w:r>
-        <w:t xml:space="preserve"> % timestep for use with LIF network</w:t>
+        <w:t xml:space="preserve"> = 0.001 ; % timestep for use with LIF network</w:t>
       </w:r>
     </w:p>
     <w:p>
@@ -692,15 +536,7 @@
       </w:r>
       <w:proofErr w:type="spellEnd"/>
       <w:r>
-        <w:t xml:space="preserve"> = </w:t>
-      </w:r>
-      <w:proofErr w:type="gramStart"/>
-      <w:r>
-        <w:t>100 ;</w:t>
-      </w:r>
-      <w:proofErr w:type="gramEnd"/>
-      <w:r>
-        <w:t xml:space="preserve"> % dissipation, 1/tau</w:t>
+        <w:t xml:space="preserve"> = 100 ; % dissipation, 1/tau</w:t>
       </w:r>
     </w:p>
     <w:p>
@@ -713,15 +549,7 @@
       </w:r>
       <w:proofErr w:type="spellEnd"/>
       <w:r>
-        <w:t xml:space="preserve"> = </w:t>
-      </w:r>
-      <w:proofErr w:type="gramStart"/>
-      <w:r>
-        <w:t>0.002 ;</w:t>
-      </w:r>
-      <w:proofErr w:type="gramEnd"/>
-      <w:r>
-        <w:t xml:space="preserve"> % refractory period</w:t>
+        <w:t xml:space="preserve"> = 0.002 ; % refractory period</w:t>
       </w:r>
     </w:p>
     <w:p>
@@ -734,15 +562,7 @@
       </w:r>
       <w:proofErr w:type="spellEnd"/>
       <w:r>
-        <w:t xml:space="preserve"> = </w:t>
-      </w:r>
-      <w:proofErr w:type="gramStart"/>
-      <w:r>
-        <w:t>1.0 ;</w:t>
-      </w:r>
-      <w:proofErr w:type="gramEnd"/>
-      <w:r>
-        <w:t xml:space="preserve"> % LIF neuron threshold</w:t>
+        <w:t xml:space="preserve"> = 1.0 ; % LIF neuron threshold</w:t>
       </w:r>
     </w:p>
     <w:p>
@@ -773,15 +593,7 @@
       </w:r>
       <w:proofErr w:type="spellEnd"/>
       <w:r>
-        <w:t xml:space="preserve"> = </w:t>
-      </w:r>
-      <w:proofErr w:type="gramStart"/>
-      <w:r>
-        <w:t>1 ;</w:t>
-      </w:r>
-      <w:proofErr w:type="gramEnd"/>
-      <w:r>
-        <w:t xml:space="preserve"> % </w:t>
+        <w:t xml:space="preserve"> = 1 ; % </w:t>
       </w:r>
       <w:proofErr w:type="spellStart"/>
       <w:r>
@@ -802,15 +614,7 @@
       </w:r>
       <w:proofErr w:type="spellEnd"/>
       <w:r>
-        <w:t xml:space="preserve"> = </w:t>
-      </w:r>
-      <w:proofErr w:type="gramStart"/>
-      <w:r>
-        <w:t>false ;</w:t>
-      </w:r>
-      <w:proofErr w:type="gramEnd"/>
-      <w:r>
-        <w:t xml:space="preserve"> % default is to randomly </w:t>
+        <w:t xml:space="preserve"> = false ; % default is to randomly </w:t>
       </w:r>
       <w:proofErr w:type="spellStart"/>
       <w:r>
@@ -839,15 +643,7 @@
       </w:r>
       <w:proofErr w:type="spellEnd"/>
       <w:r>
-        <w:t xml:space="preserve"> = </w:t>
-      </w:r>
-      <w:proofErr w:type="gramStart"/>
-      <w:r>
-        <w:t>0.01 ;</w:t>
-      </w:r>
-      <w:proofErr w:type="gramEnd"/>
-      <w:r>
-        <w:t xml:space="preserve"> % adaptation learning rate for fired neuron</w:t>
+        <w:t xml:space="preserve"> = 0.01 ; % adaptation learning rate for fired neuron</w:t>
       </w:r>
     </w:p>
     <w:p>
@@ -860,15 +656,7 @@
       </w:r>
       <w:proofErr w:type="spellEnd"/>
       <w:r>
-        <w:t xml:space="preserve"> = </w:t>
-      </w:r>
-      <w:proofErr w:type="gramStart"/>
-      <w:r>
-        <w:t>0.001 ;</w:t>
-      </w:r>
-      <w:proofErr w:type="gramEnd"/>
-      <w:r>
-        <w:t xml:space="preserve"> </w:t>
+        <w:t xml:space="preserve"> = 0.001 ; </w:t>
       </w:r>
       <w:r>
         <w:t>% adaptation learn</w:t>
@@ -887,15 +675,7 @@
       </w:r>
       <w:proofErr w:type="spellEnd"/>
       <w:r>
-        <w:t xml:space="preserve"> = </w:t>
-      </w:r>
-      <w:proofErr w:type="gramStart"/>
-      <w:r>
-        <w:t>true ;</w:t>
-      </w:r>
-      <w:proofErr w:type="gramEnd"/>
-      <w:r>
-        <w:t xml:space="preserve"> % update only first firing neur</w:t>
+        <w:t xml:space="preserve"> = true ; % update only first firing neur</w:t>
       </w:r>
       <w:r>
         <w:t>o</w:t>
@@ -974,19 +754,11 @@
       </w:r>
       <w:proofErr w:type="spellStart"/>
       <w:r>
-        <w:t>bmsigmono.</w:t>
-      </w:r>
-      <w:proofErr w:type="gramStart"/>
-      <w:r>
-        <w:t>m</w:t>
-      </w:r>
-      <w:proofErr w:type="spellEnd"/>
-      <w:r>
-        <w:t xml:space="preserve"> .</w:t>
-      </w:r>
-      <w:proofErr w:type="gramEnd"/>
-      <w:r>
-        <w:t xml:space="preserve"> </w:t>
+        <w:t>bmsigmono.m</w:t>
+      </w:r>
+      <w:proofErr w:type="spellEnd"/>
+      <w:r>
+        <w:t xml:space="preserve"> . </w:t>
       </w:r>
     </w:p>
     <w:p>
@@ -1031,13 +803,8 @@
       </w:r>
     </w:p>
     <w:p>
-      <w:proofErr w:type="gramStart"/>
-      <w:r>
-        <w:t>Onset,</w:t>
-      </w:r>
-      <w:proofErr w:type="gramEnd"/>
-      <w:r>
-        <w:t xml:space="preserve"> offset signals: </w:t>
+      <w:r>
+        <w:t xml:space="preserve">Onset, offset signals: </w:t>
       </w:r>
       <w:r>
         <w:t xml:space="preserve">the absolute value signal is convolved with a half difference of Gaussians (again precomputed, parameters sigma1 and </w:t>
@@ -1237,15 +1004,7 @@
       </w:r>
       <w:proofErr w:type="spellEnd"/>
       <w:r>
-        <w:t xml:space="preserve"> parameter) or </w:t>
-      </w:r>
-      <w:proofErr w:type="gramStart"/>
-      <w:r>
-        <w:t>are  initialized</w:t>
-      </w:r>
-      <w:proofErr w:type="gramEnd"/>
-      <w:r>
-        <w:t xml:space="preserve"> randomly, by being set to values uniformly distributed between -1 and 1, then normalized so that the mean value for each neuron is 0, and the normalized value (root mean square) is </w:t>
+        <w:t xml:space="preserve"> parameter) or are  initialized randomly, by being set to values uniformly distributed between -1 and 1, then normalized so that the mean value for each neuron is 0, and the normalized value (root mean square) is </w:t>
       </w:r>
       <w:proofErr w:type="spellStart"/>
       <w:r>
@@ -1414,13 +1173,8 @@
         <w:t>LIFactivity</w:t>
       </w:r>
       <w:proofErr w:type="spellEnd"/>
-      <w:proofErr w:type="gramStart"/>
-      <w:r>
-        <w:t>) )</w:t>
-      </w:r>
-      <w:proofErr w:type="gramEnd"/>
-      <w:r>
-        <w:t xml:space="preserve"> scaled by </w:t>
+      <w:r>
+        <w:t xml:space="preserve">) ) scaled by </w:t>
       </w:r>
       <w:proofErr w:type="spellStart"/>
       <w:r>
@@ -1546,15 +1300,7 @@
       </w:r>
       <w:proofErr w:type="spellEnd"/>
       <w:r>
-        <w:t xml:space="preserve">) where any </w:t>
-      </w:r>
-      <w:proofErr w:type="gramStart"/>
-      <w:r>
-        <w:t>neuron  fires</w:t>
-      </w:r>
-      <w:proofErr w:type="gramEnd"/>
-      <w:r>
-        <w:t xml:space="preserve">, the weights are adapted. </w:t>
+        <w:t xml:space="preserve">) where any neuron  fires, the weights are adapted. </w:t>
       </w:r>
       <w:r>
         <w:t xml:space="preserve">The intention is to make the neuron that fired more likely to fire again for similar input, and to make the neurons that did not fire less likely to fire for similar input (and more likely to fire for other inputs). </w:t>
@@ -1661,21 +1407,7 @@
         <w:rPr>
           <w:i/>
         </w:rPr>
-        <w:t xml:space="preserve">All the neurons that fire at a particular timestep have their weights updated independently. </w:t>
-      </w:r>
-      <w:proofErr w:type="gramStart"/>
-      <w:r>
-        <w:rPr>
-          <w:i/>
-        </w:rPr>
-        <w:t>So</w:t>
-      </w:r>
-      <w:proofErr w:type="gramEnd"/>
-      <w:r>
-        <w:rPr>
-          <w:i/>
-        </w:rPr>
-        <w:t xml:space="preserve"> if multiple neurons fire, they are all independently updated.</w:t>
+        <w:t>All the neurons that fire at a particular timestep have their weights updated independently. So if multiple neurons fire, they are all independently updated.</w:t>
       </w:r>
     </w:p>
     <w:p>
@@ -1703,141 +1435,175 @@
           <w:i/>
         </w:rPr>
       </w:pPr>
-    </w:p>
-    <w:p>
-      <w:r>
-        <w:t>For the chirp dataset the following command seems to give interesting results</w:t>
-      </w:r>
-      <w:r>
-        <w:t xml:space="preserve">: note the non-default values. The LIF timestep is 10ms, and the dissipation is 10, corresponding to a long time constant. </w:t>
-      </w:r>
-    </w:p>
-    <w:p/>
-    <w:p>
-      <w:r>
-        <w:t xml:space="preserve">x4a_1ss = </w:t>
-      </w:r>
-      <w:proofErr w:type="spellStart"/>
-      <w:proofErr w:type="gramStart"/>
-      <w:r>
-        <w:t>spectrotemporal</w:t>
-      </w:r>
-      <w:proofErr w:type="spellEnd"/>
-      <w:r>
-        <w:t>(</w:t>
-      </w:r>
-      <w:proofErr w:type="gramEnd"/>
-      <w:r>
-        <w:t>SD, 'chirps.txt', '</w:t>
-      </w:r>
-      <w:proofErr w:type="spellStart"/>
-      <w:r>
-        <w:t>useabs</w:t>
-      </w:r>
-      <w:proofErr w:type="spellEnd"/>
-      <w:r>
-        <w:t>', true, '</w:t>
-      </w:r>
-      <w:proofErr w:type="spellStart"/>
-      <w:r>
-        <w:t>useonset</w:t>
-      </w:r>
-      <w:proofErr w:type="spellEnd"/>
-      <w:r>
-        <w:t>', false, '</w:t>
-      </w:r>
-      <w:proofErr w:type="spellStart"/>
-      <w:r>
-        <w:t>useoffset</w:t>
-      </w:r>
-      <w:proofErr w:type="spellEnd"/>
-      <w:r>
-        <w:t>', false, '</w:t>
-      </w:r>
-      <w:proofErr w:type="spellStart"/>
-      <w:r>
+      <w:r>
+        <w:rPr>
+          <w:i/>
+        </w:rPr>
+        <w:t>If the weight range is increased (</w:t>
+      </w:r>
+      <w:proofErr w:type="spellStart"/>
+      <w:r>
+        <w:rPr>
+          <w:i/>
+        </w:rPr>
         <w:t>weightnorm</w:t>
       </w:r>
       <w:proofErr w:type="spellEnd"/>
       <w:r>
-        <w:t>', 1, '</w:t>
-      </w:r>
-      <w:proofErr w:type="spellStart"/>
-      <w:r>
-        <w:t>LIFrp</w:t>
-      </w:r>
-      <w:proofErr w:type="spellEnd"/>
-      <w:r>
-        <w:t>', 0.05, '</w:t>
-      </w:r>
-      <w:proofErr w:type="spellStart"/>
-      <w:r>
+        <w:rPr>
+          <w:i/>
+        </w:rPr>
+        <w:t xml:space="preserve"> &gt;1) suspect we need to also increase </w:t>
+      </w:r>
+      <w:proofErr w:type="spellStart"/>
+      <w:r>
+        <w:rPr>
+          <w:i/>
+        </w:rPr>
         <w:t>k_fired</w:t>
       </w:r>
       <w:proofErr w:type="spellEnd"/>
       <w:r>
-        <w:t>', 0.002, '</w:t>
-      </w:r>
-      <w:proofErr w:type="spellStart"/>
-      <w:r>
-        <w:t>k_notfired</w:t>
-      </w:r>
-      <w:proofErr w:type="spellEnd"/>
-      <w:r>
-        <w:t>', 0.0005, 'M', 5, '</w:t>
-      </w:r>
-      <w:proofErr w:type="spellStart"/>
-      <w:r>
-        <w:t>liftimestep</w:t>
-      </w:r>
-      <w:proofErr w:type="spellEnd"/>
-      <w:r>
-        <w:t>', 0.01, '</w:t>
-      </w:r>
-      <w:proofErr w:type="spellStart"/>
-      <w:r>
-        <w:t>lifdissipation</w:t>
-      </w:r>
-      <w:proofErr w:type="spellEnd"/>
-      <w:r>
-        <w:t>', 10) ;</w:t>
-      </w:r>
-    </w:p>
-    <w:p/>
-    <w:p>
-      <w:r>
-        <w:t xml:space="preserve">The </w:t>
-      </w:r>
-      <w:r>
-        <w:t>result</w:t>
-      </w:r>
-      <w:r>
-        <w:t>ing weight matrix</w:t>
-      </w:r>
-      <w:r>
-        <w:t xml:space="preserve"> is stored</w:t>
-      </w:r>
-      <w:r>
-        <w:t xml:space="preserve"> in</w:t>
-      </w:r>
-      <w:r>
-        <w:t xml:space="preserve"> </w:t>
-      </w:r>
-      <w:proofErr w:type="spellStart"/>
-      <w:proofErr w:type="gramStart"/>
-      <w:r>
-        <w:t>chirps_results.mat</w:t>
-      </w:r>
-      <w:proofErr w:type="spellEnd"/>
-      <w:r>
-        <w:t xml:space="preserve"> .</w:t>
-      </w:r>
-      <w:proofErr w:type="gramEnd"/>
-      <w:r>
-        <w:t xml:space="preserve"> Graphs are also saved. Note that a different result seems to occur each time, depending on the precise initialization of the weight matrix.</w:t>
+        <w:rPr>
+          <w:i/>
+        </w:rPr>
+        <w:t xml:space="preserve"> and k_notfired.</w:t>
       </w:r>
       <w:bookmarkStart w:id="0" w:name="_GoBack"/>
       <w:bookmarkEnd w:id="0"/>
+    </w:p>
+    <w:p>
+      <w:pPr>
+        <w:rPr>
+          <w:i/>
+        </w:rPr>
+      </w:pPr>
+    </w:p>
+    <w:p>
+      <w:r>
+        <w:t>For the chirp dataset the following command seems to give interesting results</w:t>
+      </w:r>
+      <w:r>
+        <w:t xml:space="preserve">: note the non-default values. The LIF timestep is 10ms, and the dissipation is 10, corresponding to a long time constant. </w:t>
+      </w:r>
+    </w:p>
+    <w:p/>
+    <w:p>
+      <w:r>
+        <w:t xml:space="preserve">x4a_1ss = </w:t>
+      </w:r>
+      <w:proofErr w:type="spellStart"/>
+      <w:r>
+        <w:t>spectrotemporal</w:t>
+      </w:r>
+      <w:proofErr w:type="spellEnd"/>
+      <w:r>
+        <w:t>(SD, 'chirps.txt', '</w:t>
+      </w:r>
+      <w:proofErr w:type="spellStart"/>
+      <w:r>
+        <w:t>useabs</w:t>
+      </w:r>
+      <w:proofErr w:type="spellEnd"/>
+      <w:r>
+        <w:t>', true, '</w:t>
+      </w:r>
+      <w:proofErr w:type="spellStart"/>
+      <w:r>
+        <w:t>useonset</w:t>
+      </w:r>
+      <w:proofErr w:type="spellEnd"/>
+      <w:r>
+        <w:t>', false, '</w:t>
+      </w:r>
+      <w:proofErr w:type="spellStart"/>
+      <w:r>
+        <w:t>useoffset</w:t>
+      </w:r>
+      <w:proofErr w:type="spellEnd"/>
+      <w:r>
+        <w:t>', false, '</w:t>
+      </w:r>
+      <w:proofErr w:type="spellStart"/>
+      <w:r>
+        <w:t>weightnorm</w:t>
+      </w:r>
+      <w:proofErr w:type="spellEnd"/>
+      <w:r>
+        <w:t>', 1, '</w:t>
+      </w:r>
+      <w:proofErr w:type="spellStart"/>
+      <w:r>
+        <w:t>LIFrp</w:t>
+      </w:r>
+      <w:proofErr w:type="spellEnd"/>
+      <w:r>
+        <w:t>', 0.05, '</w:t>
+      </w:r>
+      <w:proofErr w:type="spellStart"/>
+      <w:r>
+        <w:t>k_fired</w:t>
+      </w:r>
+      <w:proofErr w:type="spellEnd"/>
+      <w:r>
+        <w:t>', 0.002, '</w:t>
+      </w:r>
+      <w:proofErr w:type="spellStart"/>
+      <w:r>
+        <w:t>k_notfired</w:t>
+      </w:r>
+      <w:proofErr w:type="spellEnd"/>
+      <w:r>
+        <w:t>', 0.0005, 'M', 5, '</w:t>
+      </w:r>
+      <w:proofErr w:type="spellStart"/>
+      <w:r>
+        <w:t>liftimestep</w:t>
+      </w:r>
+      <w:proofErr w:type="spellEnd"/>
+      <w:r>
+        <w:t>', 0.01, '</w:t>
+      </w:r>
+      <w:proofErr w:type="spellStart"/>
+      <w:r>
+        <w:t>lifdissipation</w:t>
+      </w:r>
+      <w:proofErr w:type="spellEnd"/>
+      <w:r>
+        <w:t>', 10) ;</w:t>
+      </w:r>
+    </w:p>
+    <w:p/>
+    <w:p>
+      <w:r>
+        <w:t xml:space="preserve">The </w:t>
+      </w:r>
+      <w:r>
+        <w:t>result</w:t>
+      </w:r>
+      <w:r>
+        <w:t>ing weight matrix</w:t>
+      </w:r>
+      <w:r>
+        <w:t xml:space="preserve"> is stored</w:t>
+      </w:r>
+      <w:r>
+        <w:t xml:space="preserve"> in</w:t>
+      </w:r>
+      <w:r>
+        <w:t xml:space="preserve"> </w:t>
+      </w:r>
+      <w:proofErr w:type="spellStart"/>
+      <w:r>
+        <w:t>chirps_results.mat</w:t>
+      </w:r>
+      <w:proofErr w:type="spellEnd"/>
+      <w:r>
+        <w:t xml:space="preserve"> .</w:t>
+      </w:r>
+      <w:r>
+        <w:t xml:space="preserve"> Graphs are also saved. Note that a different result seems to occur each time, depending on the precise initialization of the weight matrix.</w:t>
+      </w:r>
     </w:p>
     <w:p/>
     <w:p/>
@@ -2341,6 +2107,7 @@
   <w:style w:type="character" w:default="1" w:styleId="DefaultParagraphFont">
     <w:name w:val="Default Paragraph Font"/>
     <w:uiPriority w:val="1"/>
+    <w:semiHidden/>
     <w:unhideWhenUsed/>
   </w:style>
   <w:style w:type="table" w:default="1" w:styleId="TableNormal">

</xml_diff>